<commit_message>
work on Jan 9
</commit_message>
<xml_diff>
--- a/Gra[js.docx
+++ b/Gra[js.docx
@@ -410,13 +410,17 @@
     </w:p>
     <w:p/>
     <w:p/>
-    <w:p/>
-    <w:p/>
+    <w:p>
+      <w:r>
+        <w:br w:type="page"/>
+      </w:r>
+    </w:p>
     <w:p>
       <w:pPr>
         <w:pStyle w:val="Heading1"/>
       </w:pPr>
       <w:r>
+        <w:lastRenderedPageBreak/>
         <w:t>Mojave</w:t>
       </w:r>
     </w:p>
@@ -459,10 +463,9 @@
         <w:rPr>
           <w:noProof/>
         </w:rPr>
-        <w:lastRenderedPageBreak/>
         <w:drawing>
           <wp:inline distT="0" distB="0" distL="0" distR="0" wp14:anchorId="449D8459" wp14:editId="69EB29DD">
-            <wp:extent cx="5486400" cy="5486400"/>
+            <wp:extent cx="2743200" cy="2743200"/>
             <wp:effectExtent l="0" t="0" r="0" b="0"/>
             <wp:docPr id="13" name="Picture 13"/>
             <wp:cNvGraphicFramePr>
@@ -484,7 +487,53 @@
                   <pic:spPr>
                     <a:xfrm>
                       <a:off x="0" y="0"/>
-                      <a:ext cx="5486400" cy="5486400"/>
+                      <a:ext cx="2743200" cy="2743200"/>
+                    </a:xfrm>
+                    <a:prstGeom prst="rect">
+                      <a:avLst/>
+                    </a:prstGeom>
+                  </pic:spPr>
+                </pic:pic>
+              </a:graphicData>
+            </a:graphic>
+          </wp:inline>
+        </w:drawing>
+      </w:r>
+      <w:r>
+        <w:rPr>
+          <w:noProof/>
+        </w:rPr>
+        <w:t xml:space="preserve"> </w:t>
+      </w:r>
+      <w:r>
+        <w:rPr>
+          <w:noProof/>
+        </w:rPr>
+        <w:drawing>
+          <wp:inline distT="0" distB="0" distL="0" distR="0" wp14:anchorId="6FA74830" wp14:editId="7F8942DC">
+            <wp:extent cx="2743200" cy="2743200"/>
+            <wp:effectExtent l="0" t="0" r="0" b="0"/>
+            <wp:docPr id="38" name="Picture 38"/>
+            <wp:cNvGraphicFramePr>
+              <a:graphicFrameLocks xmlns:a="http://schemas.openxmlformats.org/drawingml/2006/main" noChangeAspect="1"/>
+            </wp:cNvGraphicFramePr>
+            <a:graphic xmlns:a="http://schemas.openxmlformats.org/drawingml/2006/main">
+              <a:graphicData uri="http://schemas.openxmlformats.org/drawingml/2006/picture">
+                <pic:pic xmlns:pic="http://schemas.openxmlformats.org/drawingml/2006/picture">
+                  <pic:nvPicPr>
+                    <pic:cNvPr id="0" name=""/>
+                    <pic:cNvPicPr/>
+                  </pic:nvPicPr>
+                  <pic:blipFill>
+                    <a:blip r:embed="rId15"/>
+                    <a:stretch>
+                      <a:fillRect/>
+                    </a:stretch>
+                  </pic:blipFill>
+                  <pic:spPr>
+                    <a:xfrm>
+                      <a:off x="0" y="0"/>
+                      <a:ext cx="2743200" cy="2743200"/>
                     </a:xfrm>
                     <a:prstGeom prst="rect">
                       <a:avLst/>
@@ -541,10 +590,9 @@
         <w:rPr>
           <w:noProof/>
         </w:rPr>
-        <w:lastRenderedPageBreak/>
         <w:drawing>
           <wp:inline distT="0" distB="0" distL="0" distR="0" wp14:anchorId="1EA57252" wp14:editId="4C1F682A">
-            <wp:extent cx="5486400" cy="5486400"/>
+            <wp:extent cx="2743200" cy="2743200"/>
             <wp:effectExtent l="0" t="0" r="0" b="0"/>
             <wp:docPr id="14" name="Picture 14"/>
             <wp:cNvGraphicFramePr>
@@ -558,40 +606,72 @@
                     <pic:cNvPicPr/>
                   </pic:nvPicPr>
                   <pic:blipFill>
-                    <a:blip r:embed="rId15"/>
-                    <a:stretch>
-                      <a:fillRect/>
-                    </a:stretch>
-                  </pic:blipFill>
-                  <pic:spPr>
-                    <a:xfrm>
-                      <a:off x="0" y="0"/>
-                      <a:ext cx="5486400" cy="5486400"/>
-                    </a:xfrm>
-                    <a:prstGeom prst="rect">
-                      <a:avLst/>
-                    </a:prstGeom>
-                  </pic:spPr>
-                </pic:pic>
-              </a:graphicData>
-            </a:graphic>
-          </wp:inline>
-        </w:drawing>
-      </w:r>
-    </w:p>
-    <w:p>
-      <w:pPr>
-        <w:rPr>
-          <w:noProof/>
-        </w:rPr>
-      </w:pPr>
-    </w:p>
-    <w:p>
-      <w:pPr>
-        <w:rPr>
-          <w:noProof/>
-        </w:rPr>
-      </w:pPr>
+                    <a:blip r:embed="rId16"/>
+                    <a:stretch>
+                      <a:fillRect/>
+                    </a:stretch>
+                  </pic:blipFill>
+                  <pic:spPr>
+                    <a:xfrm>
+                      <a:off x="0" y="0"/>
+                      <a:ext cx="2743201" cy="2743201"/>
+                    </a:xfrm>
+                    <a:prstGeom prst="rect">
+                      <a:avLst/>
+                    </a:prstGeom>
+                  </pic:spPr>
+                </pic:pic>
+              </a:graphicData>
+            </a:graphic>
+          </wp:inline>
+        </w:drawing>
+      </w:r>
+      <w:r>
+        <w:rPr>
+          <w:noProof/>
+        </w:rPr>
+        <w:t xml:space="preserve"> </w:t>
+      </w:r>
+      <w:r>
+        <w:rPr>
+          <w:noProof/>
+        </w:rPr>
+        <w:drawing>
+          <wp:inline distT="0" distB="0" distL="0" distR="0" wp14:anchorId="7B9A7381" wp14:editId="6F4E214F">
+            <wp:extent cx="2743200" cy="2743200"/>
+            <wp:effectExtent l="0" t="0" r="0" b="0"/>
+            <wp:docPr id="39" name="Picture 39"/>
+            <wp:cNvGraphicFramePr>
+              <a:graphicFrameLocks xmlns:a="http://schemas.openxmlformats.org/drawingml/2006/main" noChangeAspect="1"/>
+            </wp:cNvGraphicFramePr>
+            <a:graphic xmlns:a="http://schemas.openxmlformats.org/drawingml/2006/main">
+              <a:graphicData uri="http://schemas.openxmlformats.org/drawingml/2006/picture">
+                <pic:pic xmlns:pic="http://schemas.openxmlformats.org/drawingml/2006/picture">
+                  <pic:nvPicPr>
+                    <pic:cNvPr id="0" name=""/>
+                    <pic:cNvPicPr/>
+                  </pic:nvPicPr>
+                  <pic:blipFill>
+                    <a:blip r:embed="rId17"/>
+                    <a:stretch>
+                      <a:fillRect/>
+                    </a:stretch>
+                  </pic:blipFill>
+                  <pic:spPr>
+                    <a:xfrm>
+                      <a:off x="0" y="0"/>
+                      <a:ext cx="2743200" cy="2743200"/>
+                    </a:xfrm>
+                    <a:prstGeom prst="rect">
+                      <a:avLst/>
+                    </a:prstGeom>
+                  </pic:spPr>
+                </pic:pic>
+              </a:graphicData>
+            </a:graphic>
+          </wp:inline>
+        </w:drawing>
+      </w:r>
     </w:p>
     <w:p>
       <w:pPr>
@@ -634,7 +714,7 @@
         </w:rPr>
         <w:drawing>
           <wp:inline distT="0" distB="0" distL="0" distR="0" wp14:anchorId="2DF05DD2" wp14:editId="794C1548">
-            <wp:extent cx="5486400" cy="5486400"/>
+            <wp:extent cx="2743200" cy="2743200"/>
             <wp:effectExtent l="0" t="0" r="0" b="0"/>
             <wp:docPr id="16" name="Picture 16"/>
             <wp:cNvGraphicFramePr>
@@ -648,26 +728,79 @@
                     <pic:cNvPicPr/>
                   </pic:nvPicPr>
                   <pic:blipFill>
-                    <a:blip r:embed="rId16"/>
-                    <a:stretch>
-                      <a:fillRect/>
-                    </a:stretch>
-                  </pic:blipFill>
-                  <pic:spPr>
-                    <a:xfrm>
-                      <a:off x="0" y="0"/>
-                      <a:ext cx="5486400" cy="5486400"/>
-                    </a:xfrm>
-                    <a:prstGeom prst="rect">
-                      <a:avLst/>
-                    </a:prstGeom>
-                  </pic:spPr>
-                </pic:pic>
-              </a:graphicData>
-            </a:graphic>
-          </wp:inline>
-        </w:drawing>
-      </w:r>
+                    <a:blip r:embed="rId18"/>
+                    <a:stretch>
+                      <a:fillRect/>
+                    </a:stretch>
+                  </pic:blipFill>
+                  <pic:spPr>
+                    <a:xfrm>
+                      <a:off x="0" y="0"/>
+                      <a:ext cx="2743200" cy="2743200"/>
+                    </a:xfrm>
+                    <a:prstGeom prst="rect">
+                      <a:avLst/>
+                    </a:prstGeom>
+                  </pic:spPr>
+                </pic:pic>
+              </a:graphicData>
+            </a:graphic>
+          </wp:inline>
+        </w:drawing>
+      </w:r>
+      <w:r>
+        <w:rPr>
+          <w:noProof/>
+        </w:rPr>
+        <w:t xml:space="preserve"> </w:t>
+      </w:r>
+      <w:r>
+        <w:rPr>
+          <w:noProof/>
+        </w:rPr>
+        <w:drawing>
+          <wp:inline distT="0" distB="0" distL="0" distR="0" wp14:anchorId="14091CA4" wp14:editId="3C9C6CFC">
+            <wp:extent cx="2732567" cy="2732567"/>
+            <wp:effectExtent l="0" t="0" r="0" b="0"/>
+            <wp:docPr id="40" name="Picture 40"/>
+            <wp:cNvGraphicFramePr>
+              <a:graphicFrameLocks xmlns:a="http://schemas.openxmlformats.org/drawingml/2006/main" noChangeAspect="1"/>
+            </wp:cNvGraphicFramePr>
+            <a:graphic xmlns:a="http://schemas.openxmlformats.org/drawingml/2006/main">
+              <a:graphicData uri="http://schemas.openxmlformats.org/drawingml/2006/picture">
+                <pic:pic xmlns:pic="http://schemas.openxmlformats.org/drawingml/2006/picture">
+                  <pic:nvPicPr>
+                    <pic:cNvPr id="0" name=""/>
+                    <pic:cNvPicPr/>
+                  </pic:nvPicPr>
+                  <pic:blipFill>
+                    <a:blip r:embed="rId19"/>
+                    <a:stretch>
+                      <a:fillRect/>
+                    </a:stretch>
+                  </pic:blipFill>
+                  <pic:spPr>
+                    <a:xfrm>
+                      <a:off x="0" y="0"/>
+                      <a:ext cx="2732567" cy="2732567"/>
+                    </a:xfrm>
+                    <a:prstGeom prst="rect">
+                      <a:avLst/>
+                    </a:prstGeom>
+                  </pic:spPr>
+                </pic:pic>
+              </a:graphicData>
+            </a:graphic>
+          </wp:inline>
+        </w:drawing>
+      </w:r>
+    </w:p>
+    <w:p>
+      <w:pPr>
+        <w:rPr>
+          <w:noProof/>
+        </w:rPr>
+      </w:pPr>
     </w:p>
     <w:p>
       <w:pPr>
@@ -687,7 +820,6 @@
         <w:rPr>
           <w:noProof/>
         </w:rPr>
-        <w:lastRenderedPageBreak/>
         <w:t>South</w:t>
       </w:r>
     </w:p>
@@ -703,7 +835,7 @@
         </w:rPr>
         <w:drawing>
           <wp:inline distT="0" distB="0" distL="0" distR="0" wp14:anchorId="4E01FCBA" wp14:editId="3D4955BF">
-            <wp:extent cx="5486400" cy="5486400"/>
+            <wp:extent cx="2743200" cy="2743200"/>
             <wp:effectExtent l="0" t="0" r="0" b="0"/>
             <wp:docPr id="17" name="Picture 17"/>
             <wp:cNvGraphicFramePr>
@@ -717,15 +849,61 @@
                     <pic:cNvPicPr/>
                   </pic:nvPicPr>
                   <pic:blipFill>
-                    <a:blip r:embed="rId17"/>
-                    <a:stretch>
-                      <a:fillRect/>
-                    </a:stretch>
-                  </pic:blipFill>
-                  <pic:spPr>
-                    <a:xfrm>
-                      <a:off x="0" y="0"/>
-                      <a:ext cx="5486400" cy="5486400"/>
+                    <a:blip r:embed="rId20"/>
+                    <a:stretch>
+                      <a:fillRect/>
+                    </a:stretch>
+                  </pic:blipFill>
+                  <pic:spPr>
+                    <a:xfrm>
+                      <a:off x="0" y="0"/>
+                      <a:ext cx="2743200" cy="2743200"/>
+                    </a:xfrm>
+                    <a:prstGeom prst="rect">
+                      <a:avLst/>
+                    </a:prstGeom>
+                  </pic:spPr>
+                </pic:pic>
+              </a:graphicData>
+            </a:graphic>
+          </wp:inline>
+        </w:drawing>
+      </w:r>
+      <w:r>
+        <w:rPr>
+          <w:noProof/>
+        </w:rPr>
+        <w:t xml:space="preserve"> </w:t>
+      </w:r>
+      <w:r>
+        <w:rPr>
+          <w:noProof/>
+        </w:rPr>
+        <w:drawing>
+          <wp:inline distT="0" distB="0" distL="0" distR="0" wp14:anchorId="44C0F9B7" wp14:editId="3A38C177">
+            <wp:extent cx="2743200" cy="2743200"/>
+            <wp:effectExtent l="0" t="0" r="0" b="0"/>
+            <wp:docPr id="41" name="Picture 41"/>
+            <wp:cNvGraphicFramePr>
+              <a:graphicFrameLocks xmlns:a="http://schemas.openxmlformats.org/drawingml/2006/main" noChangeAspect="1"/>
+            </wp:cNvGraphicFramePr>
+            <a:graphic xmlns:a="http://schemas.openxmlformats.org/drawingml/2006/main">
+              <a:graphicData uri="http://schemas.openxmlformats.org/drawingml/2006/picture">
+                <pic:pic xmlns:pic="http://schemas.openxmlformats.org/drawingml/2006/picture">
+                  <pic:nvPicPr>
+                    <pic:cNvPr id="0" name=""/>
+                    <pic:cNvPicPr/>
+                  </pic:nvPicPr>
+                  <pic:blipFill>
+                    <a:blip r:embed="rId21"/>
+                    <a:stretch>
+                      <a:fillRect/>
+                    </a:stretch>
+                  </pic:blipFill>
+                  <pic:spPr>
+                    <a:xfrm>
+                      <a:off x="0" y="0"/>
+                      <a:ext cx="2743200" cy="2743200"/>
                     </a:xfrm>
                     <a:prstGeom prst="rect">
                       <a:avLst/>
@@ -814,7 +992,7 @@
                     <pic:cNvPicPr/>
                   </pic:nvPicPr>
                   <pic:blipFill>
-                    <a:blip r:embed="rId18"/>
+                    <a:blip r:embed="rId22"/>
                     <a:stretch>
                       <a:fillRect/>
                     </a:stretch>
@@ -834,6 +1012,52 @@
           </wp:inline>
         </w:drawing>
       </w:r>
+      <w:r>
+        <w:rPr>
+          <w:noProof/>
+        </w:rPr>
+        <w:t xml:space="preserve"> </w:t>
+      </w:r>
+      <w:r>
+        <w:rPr>
+          <w:noProof/>
+        </w:rPr>
+        <w:drawing>
+          <wp:inline distT="0" distB="0" distL="0" distR="0" wp14:anchorId="5EC836E6" wp14:editId="41EF063F">
+            <wp:extent cx="2743200" cy="2743200"/>
+            <wp:effectExtent l="0" t="0" r="0" b="0"/>
+            <wp:docPr id="42" name="Picture 42"/>
+            <wp:cNvGraphicFramePr>
+              <a:graphicFrameLocks xmlns:a="http://schemas.openxmlformats.org/drawingml/2006/main" noChangeAspect="1"/>
+            </wp:cNvGraphicFramePr>
+            <a:graphic xmlns:a="http://schemas.openxmlformats.org/drawingml/2006/main">
+              <a:graphicData uri="http://schemas.openxmlformats.org/drawingml/2006/picture">
+                <pic:pic xmlns:pic="http://schemas.openxmlformats.org/drawingml/2006/picture">
+                  <pic:nvPicPr>
+                    <pic:cNvPr id="0" name=""/>
+                    <pic:cNvPicPr/>
+                  </pic:nvPicPr>
+                  <pic:blipFill>
+                    <a:blip r:embed="rId23"/>
+                    <a:stretch>
+                      <a:fillRect/>
+                    </a:stretch>
+                  </pic:blipFill>
+                  <pic:spPr>
+                    <a:xfrm>
+                      <a:off x="0" y="0"/>
+                      <a:ext cx="2743200" cy="2743200"/>
+                    </a:xfrm>
+                    <a:prstGeom prst="rect">
+                      <a:avLst/>
+                    </a:prstGeom>
+                  </pic:spPr>
+                </pic:pic>
+              </a:graphicData>
+            </a:graphic>
+          </wp:inline>
+        </w:drawing>
+      </w:r>
     </w:p>
     <w:p>
       <w:pPr>
@@ -846,7 +1070,6 @@
         <w:rPr>
           <w:noProof/>
         </w:rPr>
-        <w:lastRenderedPageBreak/>
         <w:t>South</w:t>
       </w:r>
     </w:p>
@@ -862,7 +1085,7 @@
         </w:rPr>
         <w:drawing>
           <wp:inline distT="0" distB="0" distL="0" distR="0" wp14:anchorId="0855FBD5" wp14:editId="65AAC95B">
-            <wp:extent cx="5486400" cy="5486400"/>
+            <wp:extent cx="2743200" cy="2743200"/>
             <wp:effectExtent l="0" t="0" r="0" b="0"/>
             <wp:docPr id="19" name="Picture 19"/>
             <wp:cNvGraphicFramePr>
@@ -876,15 +1099,61 @@
                     <pic:cNvPicPr/>
                   </pic:nvPicPr>
                   <pic:blipFill>
-                    <a:blip r:embed="rId19"/>
-                    <a:stretch>
-                      <a:fillRect/>
-                    </a:stretch>
-                  </pic:blipFill>
-                  <pic:spPr>
-                    <a:xfrm>
-                      <a:off x="0" y="0"/>
-                      <a:ext cx="5486400" cy="5486400"/>
+                    <a:blip r:embed="rId24"/>
+                    <a:stretch>
+                      <a:fillRect/>
+                    </a:stretch>
+                  </pic:blipFill>
+                  <pic:spPr>
+                    <a:xfrm>
+                      <a:off x="0" y="0"/>
+                      <a:ext cx="2743200" cy="2743200"/>
+                    </a:xfrm>
+                    <a:prstGeom prst="rect">
+                      <a:avLst/>
+                    </a:prstGeom>
+                  </pic:spPr>
+                </pic:pic>
+              </a:graphicData>
+            </a:graphic>
+          </wp:inline>
+        </w:drawing>
+      </w:r>
+      <w:r>
+        <w:rPr>
+          <w:noProof/>
+        </w:rPr>
+        <w:t xml:space="preserve"> </w:t>
+      </w:r>
+      <w:r>
+        <w:rPr>
+          <w:noProof/>
+        </w:rPr>
+        <w:drawing>
+          <wp:inline distT="0" distB="0" distL="0" distR="0" wp14:anchorId="1377FAC7" wp14:editId="7CDC57D7">
+            <wp:extent cx="2743200" cy="2743200"/>
+            <wp:effectExtent l="0" t="0" r="0" b="0"/>
+            <wp:docPr id="43" name="Picture 43"/>
+            <wp:cNvGraphicFramePr>
+              <a:graphicFrameLocks xmlns:a="http://schemas.openxmlformats.org/drawingml/2006/main" noChangeAspect="1"/>
+            </wp:cNvGraphicFramePr>
+            <a:graphic xmlns:a="http://schemas.openxmlformats.org/drawingml/2006/main">
+              <a:graphicData uri="http://schemas.openxmlformats.org/drawingml/2006/picture">
+                <pic:pic xmlns:pic="http://schemas.openxmlformats.org/drawingml/2006/picture">
+                  <pic:nvPicPr>
+                    <pic:cNvPr id="0" name=""/>
+                    <pic:cNvPicPr/>
+                  </pic:nvPicPr>
+                  <pic:blipFill>
+                    <a:blip r:embed="rId25"/>
+                    <a:stretch>
+                      <a:fillRect/>
+                    </a:stretch>
+                  </pic:blipFill>
+                  <pic:spPr>
+                    <a:xfrm>
+                      <a:off x="0" y="0"/>
+                      <a:ext cx="2743200" cy="2743200"/>
                     </a:xfrm>
                     <a:prstGeom prst="rect">
                       <a:avLst/>
@@ -938,7 +1207,7 @@
         </w:rPr>
         <w:drawing>
           <wp:inline distT="0" distB="0" distL="0" distR="0" wp14:anchorId="55E0EB51" wp14:editId="30B0591E">
-            <wp:extent cx="5486400" cy="5486400"/>
+            <wp:extent cx="2743200" cy="2743200"/>
             <wp:effectExtent l="0" t="0" r="0" b="0"/>
             <wp:docPr id="20" name="Picture 20"/>
             <wp:cNvGraphicFramePr>
@@ -952,15 +1221,61 @@
                     <pic:cNvPicPr/>
                   </pic:nvPicPr>
                   <pic:blipFill>
-                    <a:blip r:embed="rId20"/>
-                    <a:stretch>
-                      <a:fillRect/>
-                    </a:stretch>
-                  </pic:blipFill>
-                  <pic:spPr>
-                    <a:xfrm>
-                      <a:off x="0" y="0"/>
-                      <a:ext cx="5486400" cy="5486400"/>
+                    <a:blip r:embed="rId26"/>
+                    <a:stretch>
+                      <a:fillRect/>
+                    </a:stretch>
+                  </pic:blipFill>
+                  <pic:spPr>
+                    <a:xfrm>
+                      <a:off x="0" y="0"/>
+                      <a:ext cx="2743200" cy="2743200"/>
+                    </a:xfrm>
+                    <a:prstGeom prst="rect">
+                      <a:avLst/>
+                    </a:prstGeom>
+                  </pic:spPr>
+                </pic:pic>
+              </a:graphicData>
+            </a:graphic>
+          </wp:inline>
+        </w:drawing>
+      </w:r>
+      <w:r>
+        <w:rPr>
+          <w:noProof/>
+        </w:rPr>
+        <w:t xml:space="preserve"> </w:t>
+      </w:r>
+      <w:r>
+        <w:rPr>
+          <w:noProof/>
+        </w:rPr>
+        <w:drawing>
+          <wp:inline distT="0" distB="0" distL="0" distR="0" wp14:anchorId="7F8F7AC9" wp14:editId="3E66757F">
+            <wp:extent cx="2743200" cy="2743200"/>
+            <wp:effectExtent l="0" t="0" r="0" b="0"/>
+            <wp:docPr id="44" name="Picture 44"/>
+            <wp:cNvGraphicFramePr>
+              <a:graphicFrameLocks xmlns:a="http://schemas.openxmlformats.org/drawingml/2006/main" noChangeAspect="1"/>
+            </wp:cNvGraphicFramePr>
+            <a:graphic xmlns:a="http://schemas.openxmlformats.org/drawingml/2006/main">
+              <a:graphicData uri="http://schemas.openxmlformats.org/drawingml/2006/picture">
+                <pic:pic xmlns:pic="http://schemas.openxmlformats.org/drawingml/2006/picture">
+                  <pic:nvPicPr>
+                    <pic:cNvPr id="0" name=""/>
+                    <pic:cNvPicPr/>
+                  </pic:nvPicPr>
+                  <pic:blipFill>
+                    <a:blip r:embed="rId27"/>
+                    <a:stretch>
+                      <a:fillRect/>
+                    </a:stretch>
+                  </pic:blipFill>
+                  <pic:spPr>
+                    <a:xfrm>
+                      <a:off x="0" y="0"/>
+                      <a:ext cx="2743200" cy="2743200"/>
                     </a:xfrm>
                     <a:prstGeom prst="rect">
                       <a:avLst/>
@@ -1004,10 +1319,9 @@
         <w:rPr>
           <w:noProof/>
         </w:rPr>
-        <w:lastRenderedPageBreak/>
         <w:drawing>
           <wp:inline distT="0" distB="0" distL="0" distR="0" wp14:anchorId="7D90CCDA" wp14:editId="370FCFDE">
-            <wp:extent cx="5486400" cy="5486400"/>
+            <wp:extent cx="2743200" cy="2743200"/>
             <wp:effectExtent l="0" t="0" r="0" b="0"/>
             <wp:docPr id="21" name="Picture 21"/>
             <wp:cNvGraphicFramePr>
@@ -1021,15 +1335,61 @@
                     <pic:cNvPicPr/>
                   </pic:nvPicPr>
                   <pic:blipFill>
-                    <a:blip r:embed="rId21"/>
-                    <a:stretch>
-                      <a:fillRect/>
-                    </a:stretch>
-                  </pic:blipFill>
-                  <pic:spPr>
-                    <a:xfrm>
-                      <a:off x="0" y="0"/>
-                      <a:ext cx="5486400" cy="5486400"/>
+                    <a:blip r:embed="rId28"/>
+                    <a:stretch>
+                      <a:fillRect/>
+                    </a:stretch>
+                  </pic:blipFill>
+                  <pic:spPr>
+                    <a:xfrm>
+                      <a:off x="0" y="0"/>
+                      <a:ext cx="2743200" cy="2743200"/>
+                    </a:xfrm>
+                    <a:prstGeom prst="rect">
+                      <a:avLst/>
+                    </a:prstGeom>
+                  </pic:spPr>
+                </pic:pic>
+              </a:graphicData>
+            </a:graphic>
+          </wp:inline>
+        </w:drawing>
+      </w:r>
+      <w:r>
+        <w:rPr>
+          <w:noProof/>
+        </w:rPr>
+        <w:t xml:space="preserve"> </w:t>
+      </w:r>
+      <w:r>
+        <w:rPr>
+          <w:noProof/>
+        </w:rPr>
+        <w:drawing>
+          <wp:inline distT="0" distB="0" distL="0" distR="0" wp14:anchorId="502C7F50" wp14:editId="561CF75A">
+            <wp:extent cx="2743200" cy="2743200"/>
+            <wp:effectExtent l="0" t="0" r="0" b="0"/>
+            <wp:docPr id="45" name="Picture 45"/>
+            <wp:cNvGraphicFramePr>
+              <a:graphicFrameLocks xmlns:a="http://schemas.openxmlformats.org/drawingml/2006/main" noChangeAspect="1"/>
+            </wp:cNvGraphicFramePr>
+            <a:graphic xmlns:a="http://schemas.openxmlformats.org/drawingml/2006/main">
+              <a:graphicData uri="http://schemas.openxmlformats.org/drawingml/2006/picture">
+                <pic:pic xmlns:pic="http://schemas.openxmlformats.org/drawingml/2006/picture">
+                  <pic:nvPicPr>
+                    <pic:cNvPr id="0" name=""/>
+                    <pic:cNvPicPr/>
+                  </pic:nvPicPr>
+                  <pic:blipFill>
+                    <a:blip r:embed="rId29"/>
+                    <a:stretch>
+                      <a:fillRect/>
+                    </a:stretch>
+                  </pic:blipFill>
+                  <pic:spPr>
+                    <a:xfrm>
+                      <a:off x="0" y="0"/>
+                      <a:ext cx="2743200" cy="2743200"/>
                     </a:xfrm>
                     <a:prstGeom prst="rect">
                       <a:avLst/>
@@ -1093,6 +1453,95 @@
       </w:r>
     </w:p>
     <w:p>
+      <w:r>
+        <w:rPr>
+          <w:noProof/>
+        </w:rPr>
+        <w:drawing>
+          <wp:inline distT="0" distB="0" distL="0" distR="0" wp14:anchorId="71086693" wp14:editId="6A540B30">
+            <wp:extent cx="2743200" cy="2743200"/>
+            <wp:effectExtent l="0" t="0" r="0" b="0"/>
+            <wp:docPr id="22" name="Picture 22"/>
+            <wp:cNvGraphicFramePr>
+              <a:graphicFrameLocks xmlns:a="http://schemas.openxmlformats.org/drawingml/2006/main" noChangeAspect="1"/>
+            </wp:cNvGraphicFramePr>
+            <a:graphic xmlns:a="http://schemas.openxmlformats.org/drawingml/2006/main">
+              <a:graphicData uri="http://schemas.openxmlformats.org/drawingml/2006/picture">
+                <pic:pic xmlns:pic="http://schemas.openxmlformats.org/drawingml/2006/picture">
+                  <pic:nvPicPr>
+                    <pic:cNvPr id="0" name=""/>
+                    <pic:cNvPicPr/>
+                  </pic:nvPicPr>
+                  <pic:blipFill>
+                    <a:blip r:embed="rId30"/>
+                    <a:stretch>
+                      <a:fillRect/>
+                    </a:stretch>
+                  </pic:blipFill>
+                  <pic:spPr>
+                    <a:xfrm>
+                      <a:off x="0" y="0"/>
+                      <a:ext cx="2743200" cy="2743200"/>
+                    </a:xfrm>
+                    <a:prstGeom prst="rect">
+                      <a:avLst/>
+                    </a:prstGeom>
+                  </pic:spPr>
+                </pic:pic>
+              </a:graphicData>
+            </a:graphic>
+          </wp:inline>
+        </w:drawing>
+      </w:r>
+      <w:r>
+        <w:rPr>
+          <w:noProof/>
+        </w:rPr>
+        <w:t xml:space="preserve"> </w:t>
+      </w:r>
+      <w:r>
+        <w:rPr>
+          <w:noProof/>
+        </w:rPr>
+        <w:drawing>
+          <wp:inline distT="0" distB="0" distL="0" distR="0" wp14:anchorId="27175194" wp14:editId="44A15A4E">
+            <wp:extent cx="2743200" cy="2743200"/>
+            <wp:effectExtent l="0" t="0" r="0" b="0"/>
+            <wp:docPr id="46" name="Picture 46"/>
+            <wp:cNvGraphicFramePr>
+              <a:graphicFrameLocks xmlns:a="http://schemas.openxmlformats.org/drawingml/2006/main" noChangeAspect="1"/>
+            </wp:cNvGraphicFramePr>
+            <a:graphic xmlns:a="http://schemas.openxmlformats.org/drawingml/2006/main">
+              <a:graphicData uri="http://schemas.openxmlformats.org/drawingml/2006/picture">
+                <pic:pic xmlns:pic="http://schemas.openxmlformats.org/drawingml/2006/picture">
+                  <pic:nvPicPr>
+                    <pic:cNvPr id="0" name=""/>
+                    <pic:cNvPicPr/>
+                  </pic:nvPicPr>
+                  <pic:blipFill>
+                    <a:blip r:embed="rId31"/>
+                    <a:stretch>
+                      <a:fillRect/>
+                    </a:stretch>
+                  </pic:blipFill>
+                  <pic:spPr>
+                    <a:xfrm>
+                      <a:off x="0" y="0"/>
+                      <a:ext cx="2743200" cy="2743200"/>
+                    </a:xfrm>
+                    <a:prstGeom prst="rect">
+                      <a:avLst/>
+                    </a:prstGeom>
+                  </pic:spPr>
+                </pic:pic>
+              </a:graphicData>
+            </a:graphic>
+          </wp:inline>
+        </w:drawing>
+      </w:r>
+    </w:p>
+    <w:p/>
+    <w:p>
       <w:pPr>
         <w:pStyle w:val="Heading4"/>
         <w:rPr>
@@ -1107,6 +1556,94 @@
       </w:r>
     </w:p>
     <w:p>
+      <w:r>
+        <w:rPr>
+          <w:noProof/>
+        </w:rPr>
+        <w:drawing>
+          <wp:inline distT="0" distB="0" distL="0" distR="0" wp14:anchorId="47E57581" wp14:editId="48D9BEEA">
+            <wp:extent cx="2743200" cy="2743200"/>
+            <wp:effectExtent l="0" t="0" r="0" b="0"/>
+            <wp:docPr id="23" name="Picture 23"/>
+            <wp:cNvGraphicFramePr>
+              <a:graphicFrameLocks xmlns:a="http://schemas.openxmlformats.org/drawingml/2006/main" noChangeAspect="1"/>
+            </wp:cNvGraphicFramePr>
+            <a:graphic xmlns:a="http://schemas.openxmlformats.org/drawingml/2006/main">
+              <a:graphicData uri="http://schemas.openxmlformats.org/drawingml/2006/picture">
+                <pic:pic xmlns:pic="http://schemas.openxmlformats.org/drawingml/2006/picture">
+                  <pic:nvPicPr>
+                    <pic:cNvPr id="0" name=""/>
+                    <pic:cNvPicPr/>
+                  </pic:nvPicPr>
+                  <pic:blipFill>
+                    <a:blip r:embed="rId32"/>
+                    <a:stretch>
+                      <a:fillRect/>
+                    </a:stretch>
+                  </pic:blipFill>
+                  <pic:spPr>
+                    <a:xfrm>
+                      <a:off x="0" y="0"/>
+                      <a:ext cx="2743200" cy="2743200"/>
+                    </a:xfrm>
+                    <a:prstGeom prst="rect">
+                      <a:avLst/>
+                    </a:prstGeom>
+                  </pic:spPr>
+                </pic:pic>
+              </a:graphicData>
+            </a:graphic>
+          </wp:inline>
+        </w:drawing>
+      </w:r>
+      <w:r>
+        <w:rPr>
+          <w:noProof/>
+        </w:rPr>
+        <w:t xml:space="preserve"> </w:t>
+      </w:r>
+      <w:r>
+        <w:rPr>
+          <w:noProof/>
+        </w:rPr>
+        <w:drawing>
+          <wp:inline distT="0" distB="0" distL="0" distR="0" wp14:anchorId="706793B8" wp14:editId="509B0057">
+            <wp:extent cx="2743200" cy="2743200"/>
+            <wp:effectExtent l="0" t="0" r="0" b="0"/>
+            <wp:docPr id="47" name="Picture 47"/>
+            <wp:cNvGraphicFramePr>
+              <a:graphicFrameLocks xmlns:a="http://schemas.openxmlformats.org/drawingml/2006/main" noChangeAspect="1"/>
+            </wp:cNvGraphicFramePr>
+            <a:graphic xmlns:a="http://schemas.openxmlformats.org/drawingml/2006/main">
+              <a:graphicData uri="http://schemas.openxmlformats.org/drawingml/2006/picture">
+                <pic:pic xmlns:pic="http://schemas.openxmlformats.org/drawingml/2006/picture">
+                  <pic:nvPicPr>
+                    <pic:cNvPr id="0" name=""/>
+                    <pic:cNvPicPr/>
+                  </pic:nvPicPr>
+                  <pic:blipFill>
+                    <a:blip r:embed="rId33"/>
+                    <a:stretch>
+                      <a:fillRect/>
+                    </a:stretch>
+                  </pic:blipFill>
+                  <pic:spPr>
+                    <a:xfrm>
+                      <a:off x="0" y="0"/>
+                      <a:ext cx="2743200" cy="2743200"/>
+                    </a:xfrm>
+                    <a:prstGeom prst="rect">
+                      <a:avLst/>
+                    </a:prstGeom>
+                  </pic:spPr>
+                </pic:pic>
+              </a:graphicData>
+            </a:graphic>
+          </wp:inline>
+        </w:drawing>
+      </w:r>
+    </w:p>
+    <w:p>
       <w:pPr>
         <w:pStyle w:val="Heading3"/>
         <w:rPr>
@@ -1117,6 +1654,7 @@
         <w:rPr>
           <w:noProof/>
         </w:rPr>
+        <w:lastRenderedPageBreak/>
         <w:t>Census 2012</w:t>
       </w:r>
     </w:p>
@@ -1135,6 +1673,94 @@
       </w:r>
     </w:p>
     <w:p>
+      <w:r>
+        <w:rPr>
+          <w:noProof/>
+        </w:rPr>
+        <w:drawing>
+          <wp:inline distT="0" distB="0" distL="0" distR="0" wp14:anchorId="546B3FE1" wp14:editId="317E6E36">
+            <wp:extent cx="2743200" cy="2743200"/>
+            <wp:effectExtent l="0" t="0" r="0" b="0"/>
+            <wp:docPr id="25" name="Picture 25"/>
+            <wp:cNvGraphicFramePr>
+              <a:graphicFrameLocks xmlns:a="http://schemas.openxmlformats.org/drawingml/2006/main" noChangeAspect="1"/>
+            </wp:cNvGraphicFramePr>
+            <a:graphic xmlns:a="http://schemas.openxmlformats.org/drawingml/2006/main">
+              <a:graphicData uri="http://schemas.openxmlformats.org/drawingml/2006/picture">
+                <pic:pic xmlns:pic="http://schemas.openxmlformats.org/drawingml/2006/picture">
+                  <pic:nvPicPr>
+                    <pic:cNvPr id="0" name=""/>
+                    <pic:cNvPicPr/>
+                  </pic:nvPicPr>
+                  <pic:blipFill>
+                    <a:blip r:embed="rId34"/>
+                    <a:stretch>
+                      <a:fillRect/>
+                    </a:stretch>
+                  </pic:blipFill>
+                  <pic:spPr>
+                    <a:xfrm>
+                      <a:off x="0" y="0"/>
+                      <a:ext cx="2743200" cy="2743200"/>
+                    </a:xfrm>
+                    <a:prstGeom prst="rect">
+                      <a:avLst/>
+                    </a:prstGeom>
+                  </pic:spPr>
+                </pic:pic>
+              </a:graphicData>
+            </a:graphic>
+          </wp:inline>
+        </w:drawing>
+      </w:r>
+      <w:r>
+        <w:rPr>
+          <w:noProof/>
+        </w:rPr>
+        <w:t xml:space="preserve"> </w:t>
+      </w:r>
+      <w:r>
+        <w:rPr>
+          <w:noProof/>
+        </w:rPr>
+        <w:drawing>
+          <wp:inline distT="0" distB="0" distL="0" distR="0" wp14:anchorId="610841B1" wp14:editId="14CD0DA1">
+            <wp:extent cx="2743200" cy="2743200"/>
+            <wp:effectExtent l="0" t="0" r="0" b="0"/>
+            <wp:docPr id="48" name="Picture 48"/>
+            <wp:cNvGraphicFramePr>
+              <a:graphicFrameLocks xmlns:a="http://schemas.openxmlformats.org/drawingml/2006/main" noChangeAspect="1"/>
+            </wp:cNvGraphicFramePr>
+            <a:graphic xmlns:a="http://schemas.openxmlformats.org/drawingml/2006/main">
+              <a:graphicData uri="http://schemas.openxmlformats.org/drawingml/2006/picture">
+                <pic:pic xmlns:pic="http://schemas.openxmlformats.org/drawingml/2006/picture">
+                  <pic:nvPicPr>
+                    <pic:cNvPr id="0" name=""/>
+                    <pic:cNvPicPr/>
+                  </pic:nvPicPr>
+                  <pic:blipFill>
+                    <a:blip r:embed="rId35"/>
+                    <a:stretch>
+                      <a:fillRect/>
+                    </a:stretch>
+                  </pic:blipFill>
+                  <pic:spPr>
+                    <a:xfrm>
+                      <a:off x="0" y="0"/>
+                      <a:ext cx="2743200" cy="2743200"/>
+                    </a:xfrm>
+                    <a:prstGeom prst="rect">
+                      <a:avLst/>
+                    </a:prstGeom>
+                  </pic:spPr>
+                </pic:pic>
+              </a:graphicData>
+            </a:graphic>
+          </wp:inline>
+        </w:drawing>
+      </w:r>
+    </w:p>
+    <w:p>
       <w:pPr>
         <w:pStyle w:val="Heading4"/>
         <w:rPr>
@@ -1154,13 +1780,112 @@
           <w:noProof/>
         </w:rPr>
       </w:pPr>
-    </w:p>
-    <w:p>
-      <w:pPr>
-        <w:rPr>
-          <w:noProof/>
-        </w:rPr>
-      </w:pPr>
+      <w:r>
+        <w:rPr>
+          <w:noProof/>
+        </w:rPr>
+        <w:drawing>
+          <wp:inline distT="0" distB="0" distL="0" distR="0" wp14:anchorId="79CFD02D" wp14:editId="34724290">
+            <wp:extent cx="2743200" cy="2743200"/>
+            <wp:effectExtent l="0" t="0" r="0" b="0"/>
+            <wp:docPr id="24" name="Picture 24"/>
+            <wp:cNvGraphicFramePr>
+              <a:graphicFrameLocks xmlns:a="http://schemas.openxmlformats.org/drawingml/2006/main" noChangeAspect="1"/>
+            </wp:cNvGraphicFramePr>
+            <a:graphic xmlns:a="http://schemas.openxmlformats.org/drawingml/2006/main">
+              <a:graphicData uri="http://schemas.openxmlformats.org/drawingml/2006/picture">
+                <pic:pic xmlns:pic="http://schemas.openxmlformats.org/drawingml/2006/picture">
+                  <pic:nvPicPr>
+                    <pic:cNvPr id="0" name=""/>
+                    <pic:cNvPicPr/>
+                  </pic:nvPicPr>
+                  <pic:blipFill>
+                    <a:blip r:embed="rId36"/>
+                    <a:stretch>
+                      <a:fillRect/>
+                    </a:stretch>
+                  </pic:blipFill>
+                  <pic:spPr>
+                    <a:xfrm>
+                      <a:off x="0" y="0"/>
+                      <a:ext cx="2743200" cy="2743200"/>
+                    </a:xfrm>
+                    <a:prstGeom prst="rect">
+                      <a:avLst/>
+                    </a:prstGeom>
+                  </pic:spPr>
+                </pic:pic>
+              </a:graphicData>
+            </a:graphic>
+          </wp:inline>
+        </w:drawing>
+      </w:r>
+      <w:r>
+        <w:rPr>
+          <w:noProof/>
+        </w:rPr>
+        <w:t xml:space="preserve"> </w:t>
+      </w:r>
+      <w:r>
+        <w:rPr>
+          <w:noProof/>
+        </w:rPr>
+        <w:drawing>
+          <wp:inline distT="0" distB="0" distL="0" distR="0" wp14:anchorId="5E418A44" wp14:editId="13623EC1">
+            <wp:extent cx="2732567" cy="2732567"/>
+            <wp:effectExtent l="0" t="0" r="0" b="0"/>
+            <wp:docPr id="49" name="Picture 49"/>
+            <wp:cNvGraphicFramePr>
+              <a:graphicFrameLocks xmlns:a="http://schemas.openxmlformats.org/drawingml/2006/main" noChangeAspect="1"/>
+            </wp:cNvGraphicFramePr>
+            <a:graphic xmlns:a="http://schemas.openxmlformats.org/drawingml/2006/main">
+              <a:graphicData uri="http://schemas.openxmlformats.org/drawingml/2006/picture">
+                <pic:pic xmlns:pic="http://schemas.openxmlformats.org/drawingml/2006/picture">
+                  <pic:nvPicPr>
+                    <pic:cNvPr id="0" name=""/>
+                    <pic:cNvPicPr/>
+                  </pic:nvPicPr>
+                  <pic:blipFill>
+                    <a:blip r:embed="rId37"/>
+                    <a:stretch>
+                      <a:fillRect/>
+                    </a:stretch>
+                  </pic:blipFill>
+                  <pic:spPr>
+                    <a:xfrm>
+                      <a:off x="0" y="0"/>
+                      <a:ext cx="2732567" cy="2732567"/>
+                    </a:xfrm>
+                    <a:prstGeom prst="rect">
+                      <a:avLst/>
+                    </a:prstGeom>
+                  </pic:spPr>
+                </pic:pic>
+              </a:graphicData>
+            </a:graphic>
+          </wp:inline>
+        </w:drawing>
+      </w:r>
+    </w:p>
+    <w:p>
+      <w:pPr>
+        <w:rPr>
+          <w:noProof/>
+        </w:rPr>
+      </w:pPr>
+    </w:p>
+    <w:p>
+      <w:pPr>
+        <w:rPr>
+          <w:noProof/>
+        </w:rPr>
+      </w:pPr>
+      <w:r>
+        <w:rPr>
+          <w:noProof/>
+        </w:rPr>
+        <w:br w:type="page"/>
+      </w:r>
     </w:p>
     <w:p>
       <w:pPr>
@@ -1237,327 +1962,1393 @@
         </w:rPr>
         <w:t>North</w:t>
       </w:r>
+    </w:p>
+    <w:p>
+      <w:r>
+        <w:rPr>
+          <w:noProof/>
+        </w:rPr>
+        <w:drawing>
+          <wp:inline distT="0" distB="0" distL="0" distR="0" wp14:anchorId="63DE8734" wp14:editId="6AF5BA38">
+            <wp:extent cx="2743200" cy="2743200"/>
+            <wp:effectExtent l="0" t="0" r="0" b="0"/>
+            <wp:docPr id="34" name="Picture 34"/>
+            <wp:cNvGraphicFramePr>
+              <a:graphicFrameLocks xmlns:a="http://schemas.openxmlformats.org/drawingml/2006/main" noChangeAspect="1"/>
+            </wp:cNvGraphicFramePr>
+            <a:graphic xmlns:a="http://schemas.openxmlformats.org/drawingml/2006/main">
+              <a:graphicData uri="http://schemas.openxmlformats.org/drawingml/2006/picture">
+                <pic:pic xmlns:pic="http://schemas.openxmlformats.org/drawingml/2006/picture">
+                  <pic:nvPicPr>
+                    <pic:cNvPr id="0" name=""/>
+                    <pic:cNvPicPr/>
+                  </pic:nvPicPr>
+                  <pic:blipFill>
+                    <a:blip r:embed="rId38"/>
+                    <a:stretch>
+                      <a:fillRect/>
+                    </a:stretch>
+                  </pic:blipFill>
+                  <pic:spPr>
+                    <a:xfrm>
+                      <a:off x="0" y="0"/>
+                      <a:ext cx="2743200" cy="2743200"/>
+                    </a:xfrm>
+                    <a:prstGeom prst="rect">
+                      <a:avLst/>
+                    </a:prstGeom>
+                  </pic:spPr>
+                </pic:pic>
+              </a:graphicData>
+            </a:graphic>
+          </wp:inline>
+        </w:drawing>
+      </w:r>
+      <w:r>
+        <w:rPr>
+          <w:noProof/>
+        </w:rPr>
+        <w:t xml:space="preserve"> </w:t>
+      </w:r>
+      <w:r>
+        <w:rPr>
+          <w:noProof/>
+        </w:rPr>
+        <w:drawing>
+          <wp:inline distT="0" distB="0" distL="0" distR="0" wp14:anchorId="1CF307D9" wp14:editId="3280C7F4">
+            <wp:extent cx="2732567" cy="2732567"/>
+            <wp:effectExtent l="0" t="0" r="0" b="0"/>
+            <wp:docPr id="50" name="Picture 50"/>
+            <wp:cNvGraphicFramePr>
+              <a:graphicFrameLocks xmlns:a="http://schemas.openxmlformats.org/drawingml/2006/main" noChangeAspect="1"/>
+            </wp:cNvGraphicFramePr>
+            <a:graphic xmlns:a="http://schemas.openxmlformats.org/drawingml/2006/main">
+              <a:graphicData uri="http://schemas.openxmlformats.org/drawingml/2006/picture">
+                <pic:pic xmlns:pic="http://schemas.openxmlformats.org/drawingml/2006/picture">
+                  <pic:nvPicPr>
+                    <pic:cNvPr id="0" name=""/>
+                    <pic:cNvPicPr/>
+                  </pic:nvPicPr>
+                  <pic:blipFill>
+                    <a:blip r:embed="rId39"/>
+                    <a:stretch>
+                      <a:fillRect/>
+                    </a:stretch>
+                  </pic:blipFill>
+                  <pic:spPr>
+                    <a:xfrm>
+                      <a:off x="0" y="0"/>
+                      <a:ext cx="2732567" cy="2732567"/>
+                    </a:xfrm>
+                    <a:prstGeom prst="rect">
+                      <a:avLst/>
+                    </a:prstGeom>
+                  </pic:spPr>
+                </pic:pic>
+              </a:graphicData>
+            </a:graphic>
+          </wp:inline>
+        </w:drawing>
+      </w:r>
+    </w:p>
+    <w:p>
+      <w:pPr>
+        <w:pStyle w:val="Heading4"/>
+        <w:rPr>
+          <w:noProof/>
+        </w:rPr>
+      </w:pPr>
+      <w:r>
+        <w:rPr>
+          <w:noProof/>
+        </w:rPr>
+        <w:t>South</w:t>
+      </w:r>
+    </w:p>
+    <w:p>
+      <w:r>
+        <w:rPr>
+          <w:noProof/>
+        </w:rPr>
+        <w:drawing>
+          <wp:inline distT="0" distB="0" distL="0" distR="0" wp14:anchorId="4975AAE5" wp14:editId="4229F9EB">
+            <wp:extent cx="2743200" cy="2743200"/>
+            <wp:effectExtent l="0" t="0" r="0" b="0"/>
+            <wp:docPr id="35" name="Picture 35"/>
+            <wp:cNvGraphicFramePr>
+              <a:graphicFrameLocks xmlns:a="http://schemas.openxmlformats.org/drawingml/2006/main" noChangeAspect="1"/>
+            </wp:cNvGraphicFramePr>
+            <a:graphic xmlns:a="http://schemas.openxmlformats.org/drawingml/2006/main">
+              <a:graphicData uri="http://schemas.openxmlformats.org/drawingml/2006/picture">
+                <pic:pic xmlns:pic="http://schemas.openxmlformats.org/drawingml/2006/picture">
+                  <pic:nvPicPr>
+                    <pic:cNvPr id="0" name=""/>
+                    <pic:cNvPicPr/>
+                  </pic:nvPicPr>
+                  <pic:blipFill>
+                    <a:blip r:embed="rId40"/>
+                    <a:stretch>
+                      <a:fillRect/>
+                    </a:stretch>
+                  </pic:blipFill>
+                  <pic:spPr>
+                    <a:xfrm>
+                      <a:off x="0" y="0"/>
+                      <a:ext cx="2743200" cy="2743200"/>
+                    </a:xfrm>
+                    <a:prstGeom prst="rect">
+                      <a:avLst/>
+                    </a:prstGeom>
+                  </pic:spPr>
+                </pic:pic>
+              </a:graphicData>
+            </a:graphic>
+          </wp:inline>
+        </w:drawing>
+      </w:r>
+      <w:r>
+        <w:rPr>
+          <w:noProof/>
+        </w:rPr>
+        <w:t xml:space="preserve"> </w:t>
+      </w:r>
+      <w:r>
+        <w:rPr>
+          <w:noProof/>
+        </w:rPr>
+        <w:drawing>
+          <wp:inline distT="0" distB="0" distL="0" distR="0" wp14:anchorId="3E5CB412" wp14:editId="0574FD58">
+            <wp:extent cx="2732567" cy="2732567"/>
+            <wp:effectExtent l="0" t="0" r="0" b="0"/>
+            <wp:docPr id="51" name="Picture 51"/>
+            <wp:cNvGraphicFramePr>
+              <a:graphicFrameLocks xmlns:a="http://schemas.openxmlformats.org/drawingml/2006/main" noChangeAspect="1"/>
+            </wp:cNvGraphicFramePr>
+            <a:graphic xmlns:a="http://schemas.openxmlformats.org/drawingml/2006/main">
+              <a:graphicData uri="http://schemas.openxmlformats.org/drawingml/2006/picture">
+                <pic:pic xmlns:pic="http://schemas.openxmlformats.org/drawingml/2006/picture">
+                  <pic:nvPicPr>
+                    <pic:cNvPr id="0" name=""/>
+                    <pic:cNvPicPr/>
+                  </pic:nvPicPr>
+                  <pic:blipFill>
+                    <a:blip r:embed="rId41"/>
+                    <a:stretch>
+                      <a:fillRect/>
+                    </a:stretch>
+                  </pic:blipFill>
+                  <pic:spPr>
+                    <a:xfrm>
+                      <a:off x="0" y="0"/>
+                      <a:ext cx="2732567" cy="2732567"/>
+                    </a:xfrm>
+                    <a:prstGeom prst="rect">
+                      <a:avLst/>
+                    </a:prstGeom>
+                  </pic:spPr>
+                </pic:pic>
+              </a:graphicData>
+            </a:graphic>
+          </wp:inline>
+        </w:drawing>
+      </w:r>
+    </w:p>
+    <w:p>
+      <w:pPr>
+        <w:pStyle w:val="Heading3"/>
+        <w:rPr>
+          <w:noProof/>
+        </w:rPr>
+      </w:pPr>
+      <w:r>
+        <w:rPr>
+          <w:noProof/>
+        </w:rPr>
+        <w:lastRenderedPageBreak/>
+        <w:t>Census 2012</w:t>
+      </w:r>
+    </w:p>
+    <w:p>
+      <w:pPr>
+        <w:pStyle w:val="Heading4"/>
+        <w:rPr>
+          <w:noProof/>
+        </w:rPr>
+      </w:pPr>
+      <w:r>
+        <w:rPr>
+          <w:noProof/>
+        </w:rPr>
+        <w:t xml:space="preserve">North </w:t>
+      </w:r>
+    </w:p>
+    <w:p>
+      <w:r>
+        <w:rPr>
+          <w:noProof/>
+        </w:rPr>
+        <w:drawing>
+          <wp:inline distT="0" distB="0" distL="0" distR="0" wp14:anchorId="5BFDBDB2" wp14:editId="30633952">
+            <wp:extent cx="2743200" cy="2743200"/>
+            <wp:effectExtent l="0" t="0" r="0" b="0"/>
+            <wp:docPr id="36" name="Picture 36"/>
+            <wp:cNvGraphicFramePr>
+              <a:graphicFrameLocks xmlns:a="http://schemas.openxmlformats.org/drawingml/2006/main" noChangeAspect="1"/>
+            </wp:cNvGraphicFramePr>
+            <a:graphic xmlns:a="http://schemas.openxmlformats.org/drawingml/2006/main">
+              <a:graphicData uri="http://schemas.openxmlformats.org/drawingml/2006/picture">
+                <pic:pic xmlns:pic="http://schemas.openxmlformats.org/drawingml/2006/picture">
+                  <pic:nvPicPr>
+                    <pic:cNvPr id="0" name=""/>
+                    <pic:cNvPicPr/>
+                  </pic:nvPicPr>
+                  <pic:blipFill>
+                    <a:blip r:embed="rId42"/>
+                    <a:stretch>
+                      <a:fillRect/>
+                    </a:stretch>
+                  </pic:blipFill>
+                  <pic:spPr>
+                    <a:xfrm>
+                      <a:off x="0" y="0"/>
+                      <a:ext cx="2743200" cy="2743200"/>
+                    </a:xfrm>
+                    <a:prstGeom prst="rect">
+                      <a:avLst/>
+                    </a:prstGeom>
+                  </pic:spPr>
+                </pic:pic>
+              </a:graphicData>
+            </a:graphic>
+          </wp:inline>
+        </w:drawing>
+      </w:r>
+      <w:r>
+        <w:rPr>
+          <w:noProof/>
+        </w:rPr>
+        <w:t xml:space="preserve"> </w:t>
+      </w:r>
+      <w:r>
+        <w:rPr>
+          <w:noProof/>
+        </w:rPr>
+        <w:drawing>
+          <wp:inline distT="0" distB="0" distL="0" distR="0" wp14:anchorId="7BC62B29" wp14:editId="7C72C43E">
+            <wp:extent cx="2743200" cy="2743200"/>
+            <wp:effectExtent l="0" t="0" r="0" b="0"/>
+            <wp:docPr id="52" name="Picture 52"/>
+            <wp:cNvGraphicFramePr>
+              <a:graphicFrameLocks xmlns:a="http://schemas.openxmlformats.org/drawingml/2006/main" noChangeAspect="1"/>
+            </wp:cNvGraphicFramePr>
+            <a:graphic xmlns:a="http://schemas.openxmlformats.org/drawingml/2006/main">
+              <a:graphicData uri="http://schemas.openxmlformats.org/drawingml/2006/picture">
+                <pic:pic xmlns:pic="http://schemas.openxmlformats.org/drawingml/2006/picture">
+                  <pic:nvPicPr>
+                    <pic:cNvPr id="0" name=""/>
+                    <pic:cNvPicPr/>
+                  </pic:nvPicPr>
+                  <pic:blipFill>
+                    <a:blip r:embed="rId43"/>
+                    <a:stretch>
+                      <a:fillRect/>
+                    </a:stretch>
+                  </pic:blipFill>
+                  <pic:spPr>
+                    <a:xfrm>
+                      <a:off x="0" y="0"/>
+                      <a:ext cx="2743200" cy="2743200"/>
+                    </a:xfrm>
+                    <a:prstGeom prst="rect">
+                      <a:avLst/>
+                    </a:prstGeom>
+                  </pic:spPr>
+                </pic:pic>
+              </a:graphicData>
+            </a:graphic>
+          </wp:inline>
+        </w:drawing>
+      </w:r>
+    </w:p>
+    <w:p>
+      <w:pPr>
+        <w:pStyle w:val="Heading4"/>
+        <w:rPr>
+          <w:noProof/>
+        </w:rPr>
+      </w:pPr>
+      <w:r>
+        <w:rPr>
+          <w:noProof/>
+        </w:rPr>
+        <w:t>South</w:t>
+      </w:r>
+    </w:p>
+    <w:p/>
+    <w:p>
+      <w:r>
+        <w:rPr>
+          <w:noProof/>
+        </w:rPr>
+        <w:drawing>
+          <wp:inline distT="0" distB="0" distL="0" distR="0" wp14:anchorId="3659336E" wp14:editId="1716C80C">
+            <wp:extent cx="2743200" cy="2743200"/>
+            <wp:effectExtent l="0" t="0" r="0" b="0"/>
+            <wp:docPr id="37" name="Picture 37"/>
+            <wp:cNvGraphicFramePr>
+              <a:graphicFrameLocks xmlns:a="http://schemas.openxmlformats.org/drawingml/2006/main" noChangeAspect="1"/>
+            </wp:cNvGraphicFramePr>
+            <a:graphic xmlns:a="http://schemas.openxmlformats.org/drawingml/2006/main">
+              <a:graphicData uri="http://schemas.openxmlformats.org/drawingml/2006/picture">
+                <pic:pic xmlns:pic="http://schemas.openxmlformats.org/drawingml/2006/picture">
+                  <pic:nvPicPr>
+                    <pic:cNvPr id="0" name=""/>
+                    <pic:cNvPicPr/>
+                  </pic:nvPicPr>
+                  <pic:blipFill>
+                    <a:blip r:embed="rId44"/>
+                    <a:stretch>
+                      <a:fillRect/>
+                    </a:stretch>
+                  </pic:blipFill>
+                  <pic:spPr>
+                    <a:xfrm>
+                      <a:off x="0" y="0"/>
+                      <a:ext cx="2743200" cy="2743200"/>
+                    </a:xfrm>
+                    <a:prstGeom prst="rect">
+                      <a:avLst/>
+                    </a:prstGeom>
+                  </pic:spPr>
+                </pic:pic>
+              </a:graphicData>
+            </a:graphic>
+          </wp:inline>
+        </w:drawing>
+      </w:r>
+      <w:r>
+        <w:rPr>
+          <w:noProof/>
+        </w:rPr>
+        <w:t xml:space="preserve"> </w:t>
+      </w:r>
+      <w:r>
+        <w:rPr>
+          <w:noProof/>
+        </w:rPr>
+        <w:drawing>
+          <wp:inline distT="0" distB="0" distL="0" distR="0" wp14:anchorId="4D60DEF0" wp14:editId="18558989">
+            <wp:extent cx="2743200" cy="2743200"/>
+            <wp:effectExtent l="0" t="0" r="0" b="0"/>
+            <wp:docPr id="53" name="Picture 53"/>
+            <wp:cNvGraphicFramePr>
+              <a:graphicFrameLocks xmlns:a="http://schemas.openxmlformats.org/drawingml/2006/main" noChangeAspect="1"/>
+            </wp:cNvGraphicFramePr>
+            <a:graphic xmlns:a="http://schemas.openxmlformats.org/drawingml/2006/main">
+              <a:graphicData uri="http://schemas.openxmlformats.org/drawingml/2006/picture">
+                <pic:pic xmlns:pic="http://schemas.openxmlformats.org/drawingml/2006/picture">
+                  <pic:nvPicPr>
+                    <pic:cNvPr id="0" name=""/>
+                    <pic:cNvPicPr/>
+                  </pic:nvPicPr>
+                  <pic:blipFill>
+                    <a:blip r:embed="rId45"/>
+                    <a:stretch>
+                      <a:fillRect/>
+                    </a:stretch>
+                  </pic:blipFill>
+                  <pic:spPr>
+                    <a:xfrm>
+                      <a:off x="0" y="0"/>
+                      <a:ext cx="2743200" cy="2743200"/>
+                    </a:xfrm>
+                    <a:prstGeom prst="rect">
+                      <a:avLst/>
+                    </a:prstGeom>
+                  </pic:spPr>
+                </pic:pic>
+              </a:graphicData>
+            </a:graphic>
+          </wp:inline>
+        </w:drawing>
+      </w:r>
+    </w:p>
+    <w:p/>
+    <w:p>
+      <w:pPr>
+        <w:rPr>
+          <w:noProof/>
+        </w:rPr>
+      </w:pPr>
+    </w:p>
+    <w:p>
+      <w:pPr>
+        <w:rPr>
+          <w:noProof/>
+        </w:rPr>
+      </w:pPr>
+    </w:p>
+    <w:p>
+      <w:pPr>
+        <w:pStyle w:val="Heading2"/>
+        <w:rPr>
+          <w:noProof/>
+        </w:rPr>
+      </w:pPr>
+      <w:r>
+        <w:rPr>
+          <w:noProof/>
+        </w:rPr>
+        <w:lastRenderedPageBreak/>
+        <w:t>Seeds 201</w:t>
+      </w:r>
+      <w:r>
+        <w:rPr>
+          <w:noProof/>
+        </w:rPr>
+        <w:t>1</w:t>
+      </w:r>
+    </w:p>
+    <w:p>
+      <w:pPr>
+        <w:pStyle w:val="Heading3"/>
+        <w:rPr>
+          <w:noProof/>
+        </w:rPr>
+      </w:pPr>
+      <w:r>
+        <w:rPr>
+          <w:noProof/>
+        </w:rPr>
+        <w:t>Census 2011</w:t>
+      </w:r>
+    </w:p>
+    <w:p>
+      <w:pPr>
+        <w:pStyle w:val="Heading4"/>
+        <w:rPr>
+          <w:noProof/>
+        </w:rPr>
+      </w:pPr>
+      <w:r>
+        <w:rPr>
+          <w:noProof/>
+        </w:rPr>
+        <w:t>North</w:t>
+      </w:r>
+    </w:p>
+    <w:p>
+      <w:r>
+        <w:rPr>
+          <w:noProof/>
+        </w:rPr>
+        <w:drawing>
+          <wp:inline distT="0" distB="0" distL="0" distR="0" wp14:anchorId="44A149D1" wp14:editId="7A99AF43">
+            <wp:extent cx="2743200" cy="2743200"/>
+            <wp:effectExtent l="0" t="0" r="0" b="0"/>
+            <wp:docPr id="33" name="Picture 33"/>
+            <wp:cNvGraphicFramePr>
+              <a:graphicFrameLocks xmlns:a="http://schemas.openxmlformats.org/drawingml/2006/main" noChangeAspect="1"/>
+            </wp:cNvGraphicFramePr>
+            <a:graphic xmlns:a="http://schemas.openxmlformats.org/drawingml/2006/main">
+              <a:graphicData uri="http://schemas.openxmlformats.org/drawingml/2006/picture">
+                <pic:pic xmlns:pic="http://schemas.openxmlformats.org/drawingml/2006/picture">
+                  <pic:nvPicPr>
+                    <pic:cNvPr id="0" name=""/>
+                    <pic:cNvPicPr/>
+                  </pic:nvPicPr>
+                  <pic:blipFill>
+                    <a:blip r:embed="rId46"/>
+                    <a:stretch>
+                      <a:fillRect/>
+                    </a:stretch>
+                  </pic:blipFill>
+                  <pic:spPr>
+                    <a:xfrm>
+                      <a:off x="0" y="0"/>
+                      <a:ext cx="2743200" cy="2743200"/>
+                    </a:xfrm>
+                    <a:prstGeom prst="rect">
+                      <a:avLst/>
+                    </a:prstGeom>
+                  </pic:spPr>
+                </pic:pic>
+              </a:graphicData>
+            </a:graphic>
+          </wp:inline>
+        </w:drawing>
+      </w:r>
+      <w:r>
+        <w:rPr>
+          <w:noProof/>
+        </w:rPr>
+        <w:t xml:space="preserve"> </w:t>
+      </w:r>
+      <w:r>
+        <w:rPr>
+          <w:noProof/>
+        </w:rPr>
+        <w:drawing>
+          <wp:inline distT="0" distB="0" distL="0" distR="0" wp14:anchorId="528E188E" wp14:editId="3050D861">
+            <wp:extent cx="2743200" cy="2743200"/>
+            <wp:effectExtent l="0" t="0" r="0" b="0"/>
+            <wp:docPr id="54" name="Picture 54"/>
+            <wp:cNvGraphicFramePr>
+              <a:graphicFrameLocks xmlns:a="http://schemas.openxmlformats.org/drawingml/2006/main" noChangeAspect="1"/>
+            </wp:cNvGraphicFramePr>
+            <a:graphic xmlns:a="http://schemas.openxmlformats.org/drawingml/2006/main">
+              <a:graphicData uri="http://schemas.openxmlformats.org/drawingml/2006/picture">
+                <pic:pic xmlns:pic="http://schemas.openxmlformats.org/drawingml/2006/picture">
+                  <pic:nvPicPr>
+                    <pic:cNvPr id="0" name=""/>
+                    <pic:cNvPicPr/>
+                  </pic:nvPicPr>
+                  <pic:blipFill>
+                    <a:blip r:embed="rId47"/>
+                    <a:stretch>
+                      <a:fillRect/>
+                    </a:stretch>
+                  </pic:blipFill>
+                  <pic:spPr>
+                    <a:xfrm>
+                      <a:off x="0" y="0"/>
+                      <a:ext cx="2743200" cy="2743200"/>
+                    </a:xfrm>
+                    <a:prstGeom prst="rect">
+                      <a:avLst/>
+                    </a:prstGeom>
+                  </pic:spPr>
+                </pic:pic>
+              </a:graphicData>
+            </a:graphic>
+          </wp:inline>
+        </w:drawing>
+      </w:r>
+    </w:p>
+    <w:p>
+      <w:pPr>
+        <w:pStyle w:val="Heading4"/>
+        <w:rPr>
+          <w:noProof/>
+        </w:rPr>
+      </w:pPr>
+      <w:r>
+        <w:rPr>
+          <w:noProof/>
+        </w:rPr>
+        <w:t>South</w:t>
+      </w:r>
+    </w:p>
+    <w:p>
+      <w:r>
+        <w:rPr>
+          <w:noProof/>
+        </w:rPr>
+        <w:drawing>
+          <wp:inline distT="0" distB="0" distL="0" distR="0" wp14:anchorId="6D933922" wp14:editId="4403C65C">
+            <wp:extent cx="2743200" cy="2743200"/>
+            <wp:effectExtent l="0" t="0" r="0" b="0"/>
+            <wp:docPr id="32" name="Picture 32"/>
+            <wp:cNvGraphicFramePr>
+              <a:graphicFrameLocks xmlns:a="http://schemas.openxmlformats.org/drawingml/2006/main" noChangeAspect="1"/>
+            </wp:cNvGraphicFramePr>
+            <a:graphic xmlns:a="http://schemas.openxmlformats.org/drawingml/2006/main">
+              <a:graphicData uri="http://schemas.openxmlformats.org/drawingml/2006/picture">
+                <pic:pic xmlns:pic="http://schemas.openxmlformats.org/drawingml/2006/picture">
+                  <pic:nvPicPr>
+                    <pic:cNvPr id="0" name=""/>
+                    <pic:cNvPicPr/>
+                  </pic:nvPicPr>
+                  <pic:blipFill>
+                    <a:blip r:embed="rId48"/>
+                    <a:stretch>
+                      <a:fillRect/>
+                    </a:stretch>
+                  </pic:blipFill>
+                  <pic:spPr>
+                    <a:xfrm>
+                      <a:off x="0" y="0"/>
+                      <a:ext cx="2743200" cy="2743200"/>
+                    </a:xfrm>
+                    <a:prstGeom prst="rect">
+                      <a:avLst/>
+                    </a:prstGeom>
+                  </pic:spPr>
+                </pic:pic>
+              </a:graphicData>
+            </a:graphic>
+          </wp:inline>
+        </w:drawing>
+      </w:r>
+      <w:r>
+        <w:rPr>
+          <w:noProof/>
+        </w:rPr>
+        <w:t xml:space="preserve"> </w:t>
+      </w:r>
+      <w:r>
+        <w:rPr>
+          <w:noProof/>
+        </w:rPr>
+        <w:drawing>
+          <wp:inline distT="0" distB="0" distL="0" distR="0" wp14:anchorId="5924E485" wp14:editId="775FA239">
+            <wp:extent cx="2732567" cy="2732567"/>
+            <wp:effectExtent l="0" t="0" r="0" b="0"/>
+            <wp:docPr id="55" name="Picture 55"/>
+            <wp:cNvGraphicFramePr>
+              <a:graphicFrameLocks xmlns:a="http://schemas.openxmlformats.org/drawingml/2006/main" noChangeAspect="1"/>
+            </wp:cNvGraphicFramePr>
+            <a:graphic xmlns:a="http://schemas.openxmlformats.org/drawingml/2006/main">
+              <a:graphicData uri="http://schemas.openxmlformats.org/drawingml/2006/picture">
+                <pic:pic xmlns:pic="http://schemas.openxmlformats.org/drawingml/2006/picture">
+                  <pic:nvPicPr>
+                    <pic:cNvPr id="0" name=""/>
+                    <pic:cNvPicPr/>
+                  </pic:nvPicPr>
+                  <pic:blipFill>
+                    <a:blip r:embed="rId49"/>
+                    <a:stretch>
+                      <a:fillRect/>
+                    </a:stretch>
+                  </pic:blipFill>
+                  <pic:spPr>
+                    <a:xfrm>
+                      <a:off x="0" y="0"/>
+                      <a:ext cx="2732567" cy="2732567"/>
+                    </a:xfrm>
+                    <a:prstGeom prst="rect">
+                      <a:avLst/>
+                    </a:prstGeom>
+                  </pic:spPr>
+                </pic:pic>
+              </a:graphicData>
+            </a:graphic>
+          </wp:inline>
+        </w:drawing>
+      </w:r>
+    </w:p>
+    <w:p/>
+    <w:p>
+      <w:pPr>
+        <w:pStyle w:val="Heading3"/>
+        <w:rPr>
+          <w:noProof/>
+        </w:rPr>
+      </w:pPr>
+      <w:r>
+        <w:rPr>
+          <w:noProof/>
+        </w:rPr>
+        <w:lastRenderedPageBreak/>
+        <w:t>Census 2012</w:t>
+      </w:r>
+    </w:p>
+    <w:p>
+      <w:pPr>
+        <w:pStyle w:val="Heading4"/>
+        <w:rPr>
+          <w:noProof/>
+        </w:rPr>
+      </w:pPr>
+      <w:r>
+        <w:rPr>
+          <w:noProof/>
+        </w:rPr>
+        <w:t xml:space="preserve">North </w:t>
+      </w:r>
+    </w:p>
+    <w:p>
+      <w:r>
+        <w:rPr>
+          <w:noProof/>
+        </w:rPr>
+        <w:drawing>
+          <wp:inline distT="0" distB="0" distL="0" distR="0" wp14:anchorId="51B0AD41" wp14:editId="01F3728E">
+            <wp:extent cx="2743200" cy="2743200"/>
+            <wp:effectExtent l="0" t="0" r="0" b="0"/>
+            <wp:docPr id="30" name="Picture 30"/>
+            <wp:cNvGraphicFramePr>
+              <a:graphicFrameLocks xmlns:a="http://schemas.openxmlformats.org/drawingml/2006/main" noChangeAspect="1"/>
+            </wp:cNvGraphicFramePr>
+            <a:graphic xmlns:a="http://schemas.openxmlformats.org/drawingml/2006/main">
+              <a:graphicData uri="http://schemas.openxmlformats.org/drawingml/2006/picture">
+                <pic:pic xmlns:pic="http://schemas.openxmlformats.org/drawingml/2006/picture">
+                  <pic:nvPicPr>
+                    <pic:cNvPr id="0" name=""/>
+                    <pic:cNvPicPr/>
+                  </pic:nvPicPr>
+                  <pic:blipFill>
+                    <a:blip r:embed="rId50"/>
+                    <a:stretch>
+                      <a:fillRect/>
+                    </a:stretch>
+                  </pic:blipFill>
+                  <pic:spPr>
+                    <a:xfrm>
+                      <a:off x="0" y="0"/>
+                      <a:ext cx="2743200" cy="2743200"/>
+                    </a:xfrm>
+                    <a:prstGeom prst="rect">
+                      <a:avLst/>
+                    </a:prstGeom>
+                  </pic:spPr>
+                </pic:pic>
+              </a:graphicData>
+            </a:graphic>
+          </wp:inline>
+        </w:drawing>
+      </w:r>
+      <w:r>
+        <w:rPr>
+          <w:noProof/>
+        </w:rPr>
+        <w:t xml:space="preserve"> </w:t>
+      </w:r>
+      <w:r>
+        <w:rPr>
+          <w:noProof/>
+        </w:rPr>
+        <w:drawing>
+          <wp:inline distT="0" distB="0" distL="0" distR="0" wp14:anchorId="6D617222" wp14:editId="4E6461BC">
+            <wp:extent cx="2743200" cy="2743200"/>
+            <wp:effectExtent l="0" t="0" r="0" b="0"/>
+            <wp:docPr id="56" name="Picture 56"/>
+            <wp:cNvGraphicFramePr>
+              <a:graphicFrameLocks xmlns:a="http://schemas.openxmlformats.org/drawingml/2006/main" noChangeAspect="1"/>
+            </wp:cNvGraphicFramePr>
+            <a:graphic xmlns:a="http://schemas.openxmlformats.org/drawingml/2006/main">
+              <a:graphicData uri="http://schemas.openxmlformats.org/drawingml/2006/picture">
+                <pic:pic xmlns:pic="http://schemas.openxmlformats.org/drawingml/2006/picture">
+                  <pic:nvPicPr>
+                    <pic:cNvPr id="0" name=""/>
+                    <pic:cNvPicPr/>
+                  </pic:nvPicPr>
+                  <pic:blipFill>
+                    <a:blip r:embed="rId51"/>
+                    <a:stretch>
+                      <a:fillRect/>
+                    </a:stretch>
+                  </pic:blipFill>
+                  <pic:spPr>
+                    <a:xfrm>
+                      <a:off x="0" y="0"/>
+                      <a:ext cx="2743200" cy="2743200"/>
+                    </a:xfrm>
+                    <a:prstGeom prst="rect">
+                      <a:avLst/>
+                    </a:prstGeom>
+                  </pic:spPr>
+                </pic:pic>
+              </a:graphicData>
+            </a:graphic>
+          </wp:inline>
+        </w:drawing>
+      </w:r>
+    </w:p>
+    <w:p/>
+    <w:p>
+      <w:pPr>
+        <w:pStyle w:val="Heading4"/>
+        <w:rPr>
+          <w:noProof/>
+        </w:rPr>
+      </w:pPr>
+      <w:r>
+        <w:rPr>
+          <w:noProof/>
+        </w:rPr>
+        <w:t>South</w:t>
+      </w:r>
+    </w:p>
+    <w:p>
+      <w:r>
+        <w:rPr>
+          <w:noProof/>
+        </w:rPr>
+        <w:drawing>
+          <wp:inline distT="0" distB="0" distL="0" distR="0" wp14:anchorId="7EC88E35" wp14:editId="6F047625">
+            <wp:extent cx="2743200" cy="2743200"/>
+            <wp:effectExtent l="0" t="0" r="0" b="0"/>
+            <wp:docPr id="31" name="Picture 31"/>
+            <wp:cNvGraphicFramePr>
+              <a:graphicFrameLocks xmlns:a="http://schemas.openxmlformats.org/drawingml/2006/main" noChangeAspect="1"/>
+            </wp:cNvGraphicFramePr>
+            <a:graphic xmlns:a="http://schemas.openxmlformats.org/drawingml/2006/main">
+              <a:graphicData uri="http://schemas.openxmlformats.org/drawingml/2006/picture">
+                <pic:pic xmlns:pic="http://schemas.openxmlformats.org/drawingml/2006/picture">
+                  <pic:nvPicPr>
+                    <pic:cNvPr id="0" name=""/>
+                    <pic:cNvPicPr/>
+                  </pic:nvPicPr>
+                  <pic:blipFill>
+                    <a:blip r:embed="rId52"/>
+                    <a:stretch>
+                      <a:fillRect/>
+                    </a:stretch>
+                  </pic:blipFill>
+                  <pic:spPr>
+                    <a:xfrm>
+                      <a:off x="0" y="0"/>
+                      <a:ext cx="2743200" cy="2743200"/>
+                    </a:xfrm>
+                    <a:prstGeom prst="rect">
+                      <a:avLst/>
+                    </a:prstGeom>
+                  </pic:spPr>
+                </pic:pic>
+              </a:graphicData>
+            </a:graphic>
+          </wp:inline>
+        </w:drawing>
+      </w:r>
+      <w:r>
+        <w:rPr>
+          <w:noProof/>
+        </w:rPr>
+        <w:t xml:space="preserve"> </w:t>
+      </w:r>
+      <w:r>
+        <w:rPr>
+          <w:noProof/>
+        </w:rPr>
+        <w:drawing>
+          <wp:inline distT="0" distB="0" distL="0" distR="0" wp14:anchorId="25C5DB36" wp14:editId="327778D1">
+            <wp:extent cx="2732567" cy="2732567"/>
+            <wp:effectExtent l="0" t="0" r="0" b="0"/>
+            <wp:docPr id="57" name="Picture 57"/>
+            <wp:cNvGraphicFramePr>
+              <a:graphicFrameLocks xmlns:a="http://schemas.openxmlformats.org/drawingml/2006/main" noChangeAspect="1"/>
+            </wp:cNvGraphicFramePr>
+            <a:graphic xmlns:a="http://schemas.openxmlformats.org/drawingml/2006/main">
+              <a:graphicData uri="http://schemas.openxmlformats.org/drawingml/2006/picture">
+                <pic:pic xmlns:pic="http://schemas.openxmlformats.org/drawingml/2006/picture">
+                  <pic:nvPicPr>
+                    <pic:cNvPr id="0" name=""/>
+                    <pic:cNvPicPr/>
+                  </pic:nvPicPr>
+                  <pic:blipFill>
+                    <a:blip r:embed="rId53"/>
+                    <a:stretch>
+                      <a:fillRect/>
+                    </a:stretch>
+                  </pic:blipFill>
+                  <pic:spPr>
+                    <a:xfrm>
+                      <a:off x="0" y="0"/>
+                      <a:ext cx="2732567" cy="2732567"/>
+                    </a:xfrm>
+                    <a:prstGeom prst="rect">
+                      <a:avLst/>
+                    </a:prstGeom>
+                  </pic:spPr>
+                </pic:pic>
+              </a:graphicData>
+            </a:graphic>
+          </wp:inline>
+        </w:drawing>
+      </w:r>
+    </w:p>
+    <w:p/>
+    <w:p>
+      <w:pPr>
+        <w:rPr>
+          <w:noProof/>
+        </w:rPr>
+      </w:pPr>
+    </w:p>
+    <w:p>
+      <w:pPr>
+        <w:rPr>
+          <w:noProof/>
+        </w:rPr>
+      </w:pPr>
+    </w:p>
+    <w:p>
+      <w:pPr>
+        <w:rPr>
+          <w:noProof/>
+        </w:rPr>
+      </w:pPr>
+    </w:p>
+    <w:p>
+      <w:pPr>
+        <w:pStyle w:val="Heading2"/>
+        <w:rPr>
+          <w:noProof/>
+        </w:rPr>
+      </w:pPr>
+      <w:r>
+        <w:rPr>
+          <w:noProof/>
+        </w:rPr>
+        <w:lastRenderedPageBreak/>
+        <w:t>Seeds 201</w:t>
+      </w:r>
+      <w:r>
+        <w:rPr>
+          <w:noProof/>
+          <w:sz w:val="24"/>
+        </w:rPr>
+        <w:t>2</w:t>
+      </w:r>
+    </w:p>
+    <w:p>
+      <w:pPr>
+        <w:pStyle w:val="Heading3"/>
+        <w:rPr>
+          <w:noProof/>
+        </w:rPr>
+      </w:pPr>
+      <w:r>
+        <w:rPr>
+          <w:noProof/>
+        </w:rPr>
+        <w:t>Census 2011</w:t>
+      </w:r>
+    </w:p>
+    <w:p>
+      <w:pPr>
+        <w:pStyle w:val="Heading4"/>
+        <w:rPr>
+          <w:noProof/>
+        </w:rPr>
+      </w:pPr>
+      <w:r>
+        <w:rPr>
+          <w:noProof/>
+        </w:rPr>
+        <w:t>North</w:t>
+      </w:r>
+    </w:p>
+    <w:p>
+      <w:r>
+        <w:rPr>
+          <w:noProof/>
+        </w:rPr>
+        <w:drawing>
+          <wp:inline distT="0" distB="0" distL="0" distR="0" wp14:anchorId="75599B7F" wp14:editId="09AF49EE">
+            <wp:extent cx="2743200" cy="2743200"/>
+            <wp:effectExtent l="0" t="0" r="0" b="0"/>
+            <wp:docPr id="28" name="Picture 28"/>
+            <wp:cNvGraphicFramePr>
+              <a:graphicFrameLocks xmlns:a="http://schemas.openxmlformats.org/drawingml/2006/main" noChangeAspect="1"/>
+            </wp:cNvGraphicFramePr>
+            <a:graphic xmlns:a="http://schemas.openxmlformats.org/drawingml/2006/main">
+              <a:graphicData uri="http://schemas.openxmlformats.org/drawingml/2006/picture">
+                <pic:pic xmlns:pic="http://schemas.openxmlformats.org/drawingml/2006/picture">
+                  <pic:nvPicPr>
+                    <pic:cNvPr id="0" name=""/>
+                    <pic:cNvPicPr/>
+                  </pic:nvPicPr>
+                  <pic:blipFill>
+                    <a:blip r:embed="rId54"/>
+                    <a:stretch>
+                      <a:fillRect/>
+                    </a:stretch>
+                  </pic:blipFill>
+                  <pic:spPr>
+                    <a:xfrm>
+                      <a:off x="0" y="0"/>
+                      <a:ext cx="2743200" cy="2743200"/>
+                    </a:xfrm>
+                    <a:prstGeom prst="rect">
+                      <a:avLst/>
+                    </a:prstGeom>
+                  </pic:spPr>
+                </pic:pic>
+              </a:graphicData>
+            </a:graphic>
+          </wp:inline>
+        </w:drawing>
+      </w:r>
+      <w:r>
+        <w:rPr>
+          <w:noProof/>
+        </w:rPr>
+        <w:t xml:space="preserve"> </w:t>
+      </w:r>
+      <w:r>
+        <w:rPr>
+          <w:noProof/>
+        </w:rPr>
+        <w:drawing>
+          <wp:inline distT="0" distB="0" distL="0" distR="0" wp14:anchorId="1A898626" wp14:editId="28EC1DC6">
+            <wp:extent cx="2732567" cy="2732567"/>
+            <wp:effectExtent l="0" t="0" r="0" b="0"/>
+            <wp:docPr id="59" name="Picture 59"/>
+            <wp:cNvGraphicFramePr>
+              <a:graphicFrameLocks xmlns:a="http://schemas.openxmlformats.org/drawingml/2006/main" noChangeAspect="1"/>
+            </wp:cNvGraphicFramePr>
+            <a:graphic xmlns:a="http://schemas.openxmlformats.org/drawingml/2006/main">
+              <a:graphicData uri="http://schemas.openxmlformats.org/drawingml/2006/picture">
+                <pic:pic xmlns:pic="http://schemas.openxmlformats.org/drawingml/2006/picture">
+                  <pic:nvPicPr>
+                    <pic:cNvPr id="0" name=""/>
+                    <pic:cNvPicPr/>
+                  </pic:nvPicPr>
+                  <pic:blipFill>
+                    <a:blip r:embed="rId55"/>
+                    <a:stretch>
+                      <a:fillRect/>
+                    </a:stretch>
+                  </pic:blipFill>
+                  <pic:spPr>
+                    <a:xfrm>
+                      <a:off x="0" y="0"/>
+                      <a:ext cx="2732567" cy="2732567"/>
+                    </a:xfrm>
+                    <a:prstGeom prst="rect">
+                      <a:avLst/>
+                    </a:prstGeom>
+                  </pic:spPr>
+                </pic:pic>
+              </a:graphicData>
+            </a:graphic>
+          </wp:inline>
+        </w:drawing>
+      </w:r>
+    </w:p>
+    <w:p>
+      <w:pPr>
+        <w:pStyle w:val="Heading4"/>
+        <w:rPr>
+          <w:noProof/>
+        </w:rPr>
+      </w:pPr>
+      <w:r>
+        <w:rPr>
+          <w:noProof/>
+        </w:rPr>
+        <w:t>South</w:t>
+      </w:r>
+    </w:p>
+    <w:p>
+      <w:r>
+        <w:rPr>
+          <w:noProof/>
+        </w:rPr>
+        <w:drawing>
+          <wp:inline distT="0" distB="0" distL="0" distR="0" wp14:anchorId="308806AD" wp14:editId="6D74EC4B">
+            <wp:extent cx="2743200" cy="2743200"/>
+            <wp:effectExtent l="0" t="0" r="0" b="0"/>
+            <wp:docPr id="29" name="Picture 29"/>
+            <wp:cNvGraphicFramePr>
+              <a:graphicFrameLocks xmlns:a="http://schemas.openxmlformats.org/drawingml/2006/main" noChangeAspect="1"/>
+            </wp:cNvGraphicFramePr>
+            <a:graphic xmlns:a="http://schemas.openxmlformats.org/drawingml/2006/main">
+              <a:graphicData uri="http://schemas.openxmlformats.org/drawingml/2006/picture">
+                <pic:pic xmlns:pic="http://schemas.openxmlformats.org/drawingml/2006/picture">
+                  <pic:nvPicPr>
+                    <pic:cNvPr id="0" name=""/>
+                    <pic:cNvPicPr/>
+                  </pic:nvPicPr>
+                  <pic:blipFill>
+                    <a:blip r:embed="rId56"/>
+                    <a:stretch>
+                      <a:fillRect/>
+                    </a:stretch>
+                  </pic:blipFill>
+                  <pic:spPr>
+                    <a:xfrm>
+                      <a:off x="0" y="0"/>
+                      <a:ext cx="2743200" cy="2743200"/>
+                    </a:xfrm>
+                    <a:prstGeom prst="rect">
+                      <a:avLst/>
+                    </a:prstGeom>
+                  </pic:spPr>
+                </pic:pic>
+              </a:graphicData>
+            </a:graphic>
+          </wp:inline>
+        </w:drawing>
+      </w:r>
+      <w:r>
+        <w:rPr>
+          <w:noProof/>
+        </w:rPr>
+        <w:t xml:space="preserve"> </w:t>
+      </w:r>
+      <w:r>
+        <w:rPr>
+          <w:noProof/>
+        </w:rPr>
+        <w:drawing>
+          <wp:inline distT="0" distB="0" distL="0" distR="0" wp14:anchorId="7EF111E5" wp14:editId="01487987">
+            <wp:extent cx="2743200" cy="2743200"/>
+            <wp:effectExtent l="0" t="0" r="0" b="0"/>
+            <wp:docPr id="58" name="Picture 58"/>
+            <wp:cNvGraphicFramePr>
+              <a:graphicFrameLocks xmlns:a="http://schemas.openxmlformats.org/drawingml/2006/main" noChangeAspect="1"/>
+            </wp:cNvGraphicFramePr>
+            <a:graphic xmlns:a="http://schemas.openxmlformats.org/drawingml/2006/main">
+              <a:graphicData uri="http://schemas.openxmlformats.org/drawingml/2006/picture">
+                <pic:pic xmlns:pic="http://schemas.openxmlformats.org/drawingml/2006/picture">
+                  <pic:nvPicPr>
+                    <pic:cNvPr id="0" name=""/>
+                    <pic:cNvPicPr/>
+                  </pic:nvPicPr>
+                  <pic:blipFill>
+                    <a:blip r:embed="rId57"/>
+                    <a:stretch>
+                      <a:fillRect/>
+                    </a:stretch>
+                  </pic:blipFill>
+                  <pic:spPr>
+                    <a:xfrm>
+                      <a:off x="0" y="0"/>
+                      <a:ext cx="2743200" cy="2743200"/>
+                    </a:xfrm>
+                    <a:prstGeom prst="rect">
+                      <a:avLst/>
+                    </a:prstGeom>
+                  </pic:spPr>
+                </pic:pic>
+              </a:graphicData>
+            </a:graphic>
+          </wp:inline>
+        </w:drawing>
+      </w:r>
+    </w:p>
+    <w:p>
+      <w:pPr>
+        <w:pStyle w:val="Heading3"/>
+        <w:rPr>
+          <w:noProof/>
+        </w:rPr>
+      </w:pPr>
+      <w:r>
+        <w:rPr>
+          <w:noProof/>
+        </w:rPr>
+        <w:lastRenderedPageBreak/>
+        <w:t>Census 2012</w:t>
+      </w:r>
+    </w:p>
+    <w:p>
+      <w:pPr>
+        <w:pStyle w:val="Heading4"/>
+        <w:rPr>
+          <w:noProof/>
+        </w:rPr>
+      </w:pPr>
+      <w:r>
+        <w:rPr>
+          <w:noProof/>
+        </w:rPr>
+        <w:t xml:space="preserve">North </w:t>
+      </w:r>
+    </w:p>
+    <w:p>
+      <w:r>
+        <w:rPr>
+          <w:noProof/>
+        </w:rPr>
+        <w:drawing>
+          <wp:inline distT="0" distB="0" distL="0" distR="0" wp14:anchorId="2F50482A" wp14:editId="35ED521E">
+            <wp:extent cx="2743200" cy="2743200"/>
+            <wp:effectExtent l="0" t="0" r="0" b="0"/>
+            <wp:docPr id="26" name="Picture 26"/>
+            <wp:cNvGraphicFramePr>
+              <a:graphicFrameLocks xmlns:a="http://schemas.openxmlformats.org/drawingml/2006/main" noChangeAspect="1"/>
+            </wp:cNvGraphicFramePr>
+            <a:graphic xmlns:a="http://schemas.openxmlformats.org/drawingml/2006/main">
+              <a:graphicData uri="http://schemas.openxmlformats.org/drawingml/2006/picture">
+                <pic:pic xmlns:pic="http://schemas.openxmlformats.org/drawingml/2006/picture">
+                  <pic:nvPicPr>
+                    <pic:cNvPr id="0" name=""/>
+                    <pic:cNvPicPr/>
+                  </pic:nvPicPr>
+                  <pic:blipFill>
+                    <a:blip r:embed="rId58"/>
+                    <a:stretch>
+                      <a:fillRect/>
+                    </a:stretch>
+                  </pic:blipFill>
+                  <pic:spPr>
+                    <a:xfrm>
+                      <a:off x="0" y="0"/>
+                      <a:ext cx="2743200" cy="2743200"/>
+                    </a:xfrm>
+                    <a:prstGeom prst="rect">
+                      <a:avLst/>
+                    </a:prstGeom>
+                  </pic:spPr>
+                </pic:pic>
+              </a:graphicData>
+            </a:graphic>
+          </wp:inline>
+        </w:drawing>
+      </w:r>
+      <w:r>
+        <w:rPr>
+          <w:noProof/>
+        </w:rPr>
+        <w:t xml:space="preserve"> </w:t>
+      </w:r>
+      <w:r>
+        <w:rPr>
+          <w:noProof/>
+        </w:rPr>
+        <w:drawing>
+          <wp:inline distT="0" distB="0" distL="0" distR="0" wp14:anchorId="71C7CC23" wp14:editId="18EF4591">
+            <wp:extent cx="2732567" cy="2732567"/>
+            <wp:effectExtent l="0" t="0" r="0" b="0"/>
+            <wp:docPr id="60" name="Picture 60"/>
+            <wp:cNvGraphicFramePr>
+              <a:graphicFrameLocks xmlns:a="http://schemas.openxmlformats.org/drawingml/2006/main" noChangeAspect="1"/>
+            </wp:cNvGraphicFramePr>
+            <a:graphic xmlns:a="http://schemas.openxmlformats.org/drawingml/2006/main">
+              <a:graphicData uri="http://schemas.openxmlformats.org/drawingml/2006/picture">
+                <pic:pic xmlns:pic="http://schemas.openxmlformats.org/drawingml/2006/picture">
+                  <pic:nvPicPr>
+                    <pic:cNvPr id="0" name=""/>
+                    <pic:cNvPicPr/>
+                  </pic:nvPicPr>
+                  <pic:blipFill>
+                    <a:blip r:embed="rId59"/>
+                    <a:stretch>
+                      <a:fillRect/>
+                    </a:stretch>
+                  </pic:blipFill>
+                  <pic:spPr>
+                    <a:xfrm>
+                      <a:off x="0" y="0"/>
+                      <a:ext cx="2732567" cy="2732567"/>
+                    </a:xfrm>
+                    <a:prstGeom prst="rect">
+                      <a:avLst/>
+                    </a:prstGeom>
+                  </pic:spPr>
+                </pic:pic>
+              </a:graphicData>
+            </a:graphic>
+          </wp:inline>
+        </w:drawing>
+      </w:r>
+    </w:p>
+    <w:p>
+      <w:pPr>
+        <w:pStyle w:val="Heading4"/>
+        <w:rPr>
+          <w:noProof/>
+        </w:rPr>
+      </w:pPr>
+      <w:r>
+        <w:rPr>
+          <w:noProof/>
+        </w:rPr>
+        <w:t>South</w:t>
+      </w:r>
+    </w:p>
+    <w:p>
+      <w:r>
+        <w:rPr>
+          <w:noProof/>
+        </w:rPr>
+        <w:drawing>
+          <wp:inline distT="0" distB="0" distL="0" distR="0" wp14:anchorId="64CDACD4" wp14:editId="416C33E2">
+            <wp:extent cx="2743200" cy="2743200"/>
+            <wp:effectExtent l="0" t="0" r="0" b="0"/>
+            <wp:docPr id="27" name="Picture 27"/>
+            <wp:cNvGraphicFramePr>
+              <a:graphicFrameLocks xmlns:a="http://schemas.openxmlformats.org/drawingml/2006/main" noChangeAspect="1"/>
+            </wp:cNvGraphicFramePr>
+            <a:graphic xmlns:a="http://schemas.openxmlformats.org/drawingml/2006/main">
+              <a:graphicData uri="http://schemas.openxmlformats.org/drawingml/2006/picture">
+                <pic:pic xmlns:pic="http://schemas.openxmlformats.org/drawingml/2006/picture">
+                  <pic:nvPicPr>
+                    <pic:cNvPr id="0" name=""/>
+                    <pic:cNvPicPr/>
+                  </pic:nvPicPr>
+                  <pic:blipFill>
+                    <a:blip r:embed="rId60"/>
+                    <a:stretch>
+                      <a:fillRect/>
+                    </a:stretch>
+                  </pic:blipFill>
+                  <pic:spPr>
+                    <a:xfrm>
+                      <a:off x="0" y="0"/>
+                      <a:ext cx="2743200" cy="2743200"/>
+                    </a:xfrm>
+                    <a:prstGeom prst="rect">
+                      <a:avLst/>
+                    </a:prstGeom>
+                  </pic:spPr>
+                </pic:pic>
+              </a:graphicData>
+            </a:graphic>
+          </wp:inline>
+        </w:drawing>
+      </w:r>
+      <w:r>
+        <w:rPr>
+          <w:noProof/>
+        </w:rPr>
+        <w:t xml:space="preserve"> </w:t>
+      </w:r>
+      <w:r>
+        <w:rPr>
+          <w:noProof/>
+        </w:rPr>
+        <w:drawing>
+          <wp:inline distT="0" distB="0" distL="0" distR="0" wp14:anchorId="43225164" wp14:editId="1699383B">
+            <wp:extent cx="2732567" cy="2732567"/>
+            <wp:effectExtent l="0" t="0" r="0" b="0"/>
+            <wp:docPr id="61" name="Picture 61"/>
+            <wp:cNvGraphicFramePr>
+              <a:graphicFrameLocks xmlns:a="http://schemas.openxmlformats.org/drawingml/2006/main" noChangeAspect="1"/>
+            </wp:cNvGraphicFramePr>
+            <a:graphic xmlns:a="http://schemas.openxmlformats.org/drawingml/2006/main">
+              <a:graphicData uri="http://schemas.openxmlformats.org/drawingml/2006/picture">
+                <pic:pic xmlns:pic="http://schemas.openxmlformats.org/drawingml/2006/picture">
+                  <pic:nvPicPr>
+                    <pic:cNvPr id="0" name=""/>
+                    <pic:cNvPicPr/>
+                  </pic:nvPicPr>
+                  <pic:blipFill>
+                    <a:blip r:embed="rId61"/>
+                    <a:stretch>
+                      <a:fillRect/>
+                    </a:stretch>
+                  </pic:blipFill>
+                  <pic:spPr>
+                    <a:xfrm>
+                      <a:off x="0" y="0"/>
+                      <a:ext cx="2732567" cy="2732567"/>
+                    </a:xfrm>
+                    <a:prstGeom prst="rect">
+                      <a:avLst/>
+                    </a:prstGeom>
+                  </pic:spPr>
+                </pic:pic>
+              </a:graphicData>
+            </a:graphic>
+          </wp:inline>
+        </w:drawing>
+      </w:r>
+    </w:p>
+    <w:p>
+      <w:pPr>
+        <w:rPr>
+          <w:noProof/>
+        </w:rPr>
+      </w:pPr>
+    </w:p>
+    <w:p>
+      <w:pPr>
+        <w:rPr>
+          <w:noProof/>
+        </w:rPr>
+      </w:pPr>
+    </w:p>
+    <w:p/>
+    <w:p/>
+    <w:p>
       <w:bookmarkStart w:id="0" w:name="_GoBack"/>
       <w:bookmarkEnd w:id="0"/>
     </w:p>
-    <w:p>
-      <w:pPr>
-        <w:pStyle w:val="Heading4"/>
-        <w:rPr>
-          <w:noProof/>
-        </w:rPr>
-      </w:pPr>
-      <w:r>
-        <w:rPr>
-          <w:noProof/>
-        </w:rPr>
-        <w:t>South</w:t>
-      </w:r>
-    </w:p>
-    <w:p>
-      <w:pPr>
-        <w:pStyle w:val="Heading3"/>
-        <w:rPr>
-          <w:noProof/>
-        </w:rPr>
-      </w:pPr>
-      <w:r>
-        <w:rPr>
-          <w:noProof/>
-        </w:rPr>
-        <w:t>Census 2012</w:t>
-      </w:r>
-    </w:p>
-    <w:p>
-      <w:pPr>
-        <w:pStyle w:val="Heading4"/>
-        <w:rPr>
-          <w:noProof/>
-        </w:rPr>
-      </w:pPr>
-      <w:r>
-        <w:rPr>
-          <w:noProof/>
-        </w:rPr>
-        <w:t xml:space="preserve">North </w:t>
-      </w:r>
-    </w:p>
-    <w:p>
-      <w:pPr>
-        <w:pStyle w:val="Heading4"/>
-        <w:rPr>
-          <w:noProof/>
-        </w:rPr>
-      </w:pPr>
-      <w:r>
-        <w:rPr>
-          <w:noProof/>
-        </w:rPr>
-        <w:t>South</w:t>
-      </w:r>
-    </w:p>
-    <w:p>
-      <w:pPr>
-        <w:rPr>
-          <w:noProof/>
-        </w:rPr>
-      </w:pPr>
-    </w:p>
-    <w:p>
-      <w:pPr>
-        <w:rPr>
-          <w:noProof/>
-        </w:rPr>
-      </w:pPr>
-    </w:p>
-    <w:p>
-      <w:pPr>
-        <w:pStyle w:val="Heading2"/>
-        <w:rPr>
-          <w:noProof/>
-        </w:rPr>
-      </w:pPr>
-      <w:r>
-        <w:rPr>
-          <w:noProof/>
-        </w:rPr>
-        <w:lastRenderedPageBreak/>
-        <w:t>Seeds 201</w:t>
-      </w:r>
-      <w:r>
-        <w:rPr>
-          <w:noProof/>
-        </w:rPr>
-        <w:t>1</w:t>
-      </w:r>
-    </w:p>
-    <w:p>
-      <w:pPr>
-        <w:pStyle w:val="Heading3"/>
-        <w:rPr>
-          <w:noProof/>
-        </w:rPr>
-      </w:pPr>
-      <w:r>
-        <w:rPr>
-          <w:noProof/>
-        </w:rPr>
-        <w:t>Census 2011</w:t>
-      </w:r>
-    </w:p>
-    <w:p>
-      <w:pPr>
-        <w:pStyle w:val="Heading4"/>
-        <w:rPr>
-          <w:noProof/>
-        </w:rPr>
-      </w:pPr>
-      <w:r>
-        <w:rPr>
-          <w:noProof/>
-        </w:rPr>
-        <w:t>North</w:t>
-      </w:r>
-    </w:p>
-    <w:p>
-      <w:pPr>
-        <w:pStyle w:val="Heading4"/>
-        <w:rPr>
-          <w:noProof/>
-        </w:rPr>
-      </w:pPr>
-      <w:r>
-        <w:rPr>
-          <w:noProof/>
-        </w:rPr>
-        <w:t>South</w:t>
-      </w:r>
-    </w:p>
-    <w:p>
-      <w:pPr>
-        <w:pStyle w:val="Heading3"/>
-        <w:rPr>
-          <w:noProof/>
-        </w:rPr>
-      </w:pPr>
-      <w:r>
-        <w:rPr>
-          <w:noProof/>
-        </w:rPr>
-        <w:t>Census 2012</w:t>
-      </w:r>
-    </w:p>
-    <w:p>
-      <w:pPr>
-        <w:pStyle w:val="Heading4"/>
-        <w:rPr>
-          <w:noProof/>
-        </w:rPr>
-      </w:pPr>
-      <w:r>
-        <w:rPr>
-          <w:noProof/>
-        </w:rPr>
-        <w:t xml:space="preserve">North </w:t>
-      </w:r>
-    </w:p>
-    <w:p>
-      <w:pPr>
-        <w:pStyle w:val="Heading4"/>
-        <w:rPr>
-          <w:noProof/>
-        </w:rPr>
-      </w:pPr>
-      <w:r>
-        <w:rPr>
-          <w:noProof/>
-        </w:rPr>
-        <w:t>South</w:t>
-      </w:r>
-    </w:p>
-    <w:p>
-      <w:pPr>
-        <w:rPr>
-          <w:noProof/>
-        </w:rPr>
-      </w:pPr>
-    </w:p>
-    <w:p>
-      <w:pPr>
-        <w:rPr>
-          <w:noProof/>
-        </w:rPr>
-      </w:pPr>
-    </w:p>
-    <w:p>
-      <w:pPr>
-        <w:rPr>
-          <w:noProof/>
-        </w:rPr>
-      </w:pPr>
-    </w:p>
-    <w:p>
-      <w:pPr>
-        <w:pStyle w:val="Heading2"/>
-        <w:rPr>
-          <w:noProof/>
-        </w:rPr>
-      </w:pPr>
-      <w:r>
-        <w:rPr>
-          <w:noProof/>
-        </w:rPr>
-        <w:t>Seeds 201</w:t>
-      </w:r>
-      <w:r>
-        <w:rPr>
-          <w:noProof/>
-          <w:sz w:val="24"/>
-        </w:rPr>
-        <w:t>2</w:t>
-      </w:r>
-    </w:p>
-    <w:p>
-      <w:pPr>
-        <w:pStyle w:val="Heading3"/>
-        <w:rPr>
-          <w:noProof/>
-        </w:rPr>
-      </w:pPr>
-      <w:r>
-        <w:rPr>
-          <w:noProof/>
-        </w:rPr>
-        <w:t>Census 2011</w:t>
-      </w:r>
-    </w:p>
-    <w:p>
-      <w:pPr>
-        <w:pStyle w:val="Heading4"/>
-        <w:rPr>
-          <w:noProof/>
-        </w:rPr>
-      </w:pPr>
-      <w:r>
-        <w:rPr>
-          <w:noProof/>
-        </w:rPr>
-        <w:t>North</w:t>
-      </w:r>
-    </w:p>
-    <w:p>
-      <w:pPr>
-        <w:pStyle w:val="Heading4"/>
-        <w:rPr>
-          <w:noProof/>
-        </w:rPr>
-      </w:pPr>
-      <w:r>
-        <w:rPr>
-          <w:noProof/>
-        </w:rPr>
-        <w:t>South</w:t>
-      </w:r>
-    </w:p>
-    <w:p>
-      <w:pPr>
-        <w:pStyle w:val="Heading3"/>
-        <w:rPr>
-          <w:noProof/>
-        </w:rPr>
-      </w:pPr>
-      <w:r>
-        <w:rPr>
-          <w:noProof/>
-        </w:rPr>
-        <w:t>Census 2012</w:t>
-      </w:r>
-    </w:p>
-    <w:p>
-      <w:pPr>
-        <w:pStyle w:val="Heading4"/>
-        <w:rPr>
-          <w:noProof/>
-        </w:rPr>
-      </w:pPr>
-      <w:r>
-        <w:rPr>
-          <w:noProof/>
-        </w:rPr>
-        <w:t xml:space="preserve">North </w:t>
-      </w:r>
-    </w:p>
-    <w:p>
-      <w:pPr>
-        <w:pStyle w:val="Heading4"/>
-        <w:rPr>
-          <w:noProof/>
-        </w:rPr>
-      </w:pPr>
-      <w:r>
-        <w:rPr>
-          <w:noProof/>
-        </w:rPr>
-        <w:t>South</w:t>
-      </w:r>
-    </w:p>
-    <w:p>
-      <w:pPr>
-        <w:rPr>
-          <w:noProof/>
-        </w:rPr>
-      </w:pPr>
-    </w:p>
-    <w:p>
-      <w:pPr>
-        <w:rPr>
-          <w:noProof/>
-        </w:rPr>
-      </w:pPr>
-    </w:p>
-    <w:p/>
-    <w:p/>
-    <w:p/>
     <w:sectPr>
       <w:pgSz w:w="12240" w:h="15840"/>
       <w:pgMar w:top="1440" w:right="1440" w:bottom="1440" w:left="1440" w:header="720" w:footer="720" w:gutter="0"/>

</xml_diff>